<commit_message>
reporte de ficha de empresa
</commit_message>
<xml_diff>
--- a/Reportes/Status de Reportes.docx
+++ b/Reportes/Status de Reportes.docx
@@ -30,9 +30,10 @@
         <w:tblLook w:val="04A0"/>
       </w:tblPr>
       <w:tblGrid>
-        <w:gridCol w:w="2881"/>
-        <w:gridCol w:w="1480"/>
-        <w:gridCol w:w="4283"/>
+        <w:gridCol w:w="440"/>
+        <w:gridCol w:w="2645"/>
+        <w:gridCol w:w="1276"/>
+        <w:gridCol w:w="4359"/>
       </w:tblGrid>
       <w:tr>
         <w:trPr>
@@ -41,10 +42,23 @@
         <w:tc>
           <w:tcPr>
             <w:cnfStyle w:val="001000000100"/>
-            <w:tcW w:w="2881" w:type="dxa"/>
-          </w:tcPr>
-          <w:p>
-            <w:pPr>
+            <w:tcW w:w="440" w:type="dxa"/>
+          </w:tcPr>
+          <w:p>
+            <w:pPr>
+              <w:rPr>
+                <w:lang w:val="es-VE"/>
+              </w:rPr>
+            </w:pPr>
+          </w:p>
+        </w:tc>
+        <w:tc>
+          <w:tcPr>
+            <w:tcW w:w="2645" w:type="dxa"/>
+          </w:tcPr>
+          <w:p>
+            <w:pPr>
+              <w:cnfStyle w:val="100000000000"/>
               <w:rPr>
                 <w:lang w:val="es-VE"/>
               </w:rPr>
@@ -59,7 +73,7 @@
         </w:tc>
         <w:tc>
           <w:tcPr>
-            <w:tcW w:w="1480" w:type="dxa"/>
+            <w:tcW w:w="1276" w:type="dxa"/>
           </w:tcPr>
           <w:p>
             <w:pPr>
@@ -78,7 +92,7 @@
         </w:tc>
         <w:tc>
           <w:tcPr>
-            <w:tcW w:w="4283" w:type="dxa"/>
+            <w:tcW w:w="4359" w:type="dxa"/>
           </w:tcPr>
           <w:p>
             <w:pPr>
@@ -103,10 +117,29 @@
         <w:tc>
           <w:tcPr>
             <w:cnfStyle w:val="001000000000"/>
-            <w:tcW w:w="2881" w:type="dxa"/>
-          </w:tcPr>
-          <w:p>
-            <w:pPr>
+            <w:tcW w:w="440" w:type="dxa"/>
+          </w:tcPr>
+          <w:p>
+            <w:pPr>
+              <w:rPr>
+                <w:lang w:val="es-VE"/>
+              </w:rPr>
+            </w:pPr>
+            <w:r>
+              <w:rPr>
+                <w:lang w:val="es-VE"/>
+              </w:rPr>
+              <w:t>1</w:t>
+            </w:r>
+          </w:p>
+        </w:tc>
+        <w:tc>
+          <w:tcPr>
+            <w:tcW w:w="2645" w:type="dxa"/>
+          </w:tcPr>
+          <w:p>
+            <w:pPr>
+              <w:cnfStyle w:val="000000100000"/>
               <w:rPr>
                 <w:lang w:val="es-VE"/>
               </w:rPr>
@@ -121,7 +154,7 @@
         </w:tc>
         <w:tc>
           <w:tcPr>
-            <w:tcW w:w="1480" w:type="dxa"/>
+            <w:tcW w:w="1276" w:type="dxa"/>
           </w:tcPr>
           <w:p>
             <w:pPr>
@@ -140,7 +173,7 @@
         </w:tc>
         <w:tc>
           <w:tcPr>
-            <w:tcW w:w="4283" w:type="dxa"/>
+            <w:tcW w:w="4359" w:type="dxa"/>
           </w:tcPr>
           <w:p>
             <w:pPr>
@@ -181,10 +214,29 @@
         <w:tc>
           <w:tcPr>
             <w:cnfStyle w:val="001000000000"/>
-            <w:tcW w:w="2881" w:type="dxa"/>
-          </w:tcPr>
-          <w:p>
-            <w:pPr>
+            <w:tcW w:w="440" w:type="dxa"/>
+          </w:tcPr>
+          <w:p>
+            <w:pPr>
+              <w:rPr>
+                <w:lang w:val="es-VE"/>
+              </w:rPr>
+            </w:pPr>
+            <w:r>
+              <w:rPr>
+                <w:lang w:val="es-VE"/>
+              </w:rPr>
+              <w:t>2</w:t>
+            </w:r>
+          </w:p>
+        </w:tc>
+        <w:tc>
+          <w:tcPr>
+            <w:tcW w:w="2645" w:type="dxa"/>
+          </w:tcPr>
+          <w:p>
+            <w:pPr>
+              <w:cnfStyle w:val="000000000000"/>
               <w:rPr>
                 <w:lang w:val="es-VE"/>
               </w:rPr>
@@ -199,7 +251,7 @@
         </w:tc>
         <w:tc>
           <w:tcPr>
-            <w:tcW w:w="1480" w:type="dxa"/>
+            <w:tcW w:w="1276" w:type="dxa"/>
           </w:tcPr>
           <w:p>
             <w:pPr>
@@ -218,7 +270,7 @@
         </w:tc>
         <w:tc>
           <w:tcPr>
-            <w:tcW w:w="4283" w:type="dxa"/>
+            <w:tcW w:w="4359" w:type="dxa"/>
           </w:tcPr>
           <w:p>
             <w:pPr>
@@ -286,10 +338,29 @@
         <w:tc>
           <w:tcPr>
             <w:cnfStyle w:val="001000000000"/>
-            <w:tcW w:w="2881" w:type="dxa"/>
-          </w:tcPr>
-          <w:p>
-            <w:pPr>
+            <w:tcW w:w="440" w:type="dxa"/>
+          </w:tcPr>
+          <w:p>
+            <w:pPr>
+              <w:rPr>
+                <w:lang w:val="es-VE"/>
+              </w:rPr>
+            </w:pPr>
+            <w:r>
+              <w:rPr>
+                <w:lang w:val="es-VE"/>
+              </w:rPr>
+              <w:t>3</w:t>
+            </w:r>
+          </w:p>
+        </w:tc>
+        <w:tc>
+          <w:tcPr>
+            <w:tcW w:w="2645" w:type="dxa"/>
+          </w:tcPr>
+          <w:p>
+            <w:pPr>
+              <w:cnfStyle w:val="000000100000"/>
               <w:rPr>
                 <w:lang w:val="es-VE"/>
               </w:rPr>
@@ -312,7 +383,7 @@
         </w:tc>
         <w:tc>
           <w:tcPr>
-            <w:tcW w:w="1480" w:type="dxa"/>
+            <w:tcW w:w="1276" w:type="dxa"/>
           </w:tcPr>
           <w:p>
             <w:pPr>
@@ -331,7 +402,7 @@
         </w:tc>
         <w:tc>
           <w:tcPr>
-            <w:tcW w:w="4283" w:type="dxa"/>
+            <w:tcW w:w="4359" w:type="dxa"/>
           </w:tcPr>
           <w:p>
             <w:pPr>
@@ -347,10 +418,29 @@
         <w:tc>
           <w:tcPr>
             <w:cnfStyle w:val="001000000000"/>
-            <w:tcW w:w="2881" w:type="dxa"/>
-          </w:tcPr>
-          <w:p>
-            <w:pPr>
+            <w:tcW w:w="440" w:type="dxa"/>
+          </w:tcPr>
+          <w:p>
+            <w:pPr>
+              <w:rPr>
+                <w:lang w:val="es-VE"/>
+              </w:rPr>
+            </w:pPr>
+            <w:r>
+              <w:rPr>
+                <w:lang w:val="es-VE"/>
+              </w:rPr>
+              <w:t>4</w:t>
+            </w:r>
+          </w:p>
+        </w:tc>
+        <w:tc>
+          <w:tcPr>
+            <w:tcW w:w="2645" w:type="dxa"/>
+          </w:tcPr>
+          <w:p>
+            <w:pPr>
+              <w:cnfStyle w:val="000000000000"/>
               <w:rPr>
                 <w:lang w:val="es-VE"/>
               </w:rPr>
@@ -373,7 +463,7 @@
         </w:tc>
         <w:tc>
           <w:tcPr>
-            <w:tcW w:w="1480" w:type="dxa"/>
+            <w:tcW w:w="1276" w:type="dxa"/>
           </w:tcPr>
           <w:p>
             <w:pPr>
@@ -392,7 +482,7 @@
         </w:tc>
         <w:tc>
           <w:tcPr>
-            <w:tcW w:w="4283" w:type="dxa"/>
+            <w:tcW w:w="4359" w:type="dxa"/>
           </w:tcPr>
           <w:p>
             <w:pPr>
@@ -455,10 +545,29 @@
         <w:tc>
           <w:tcPr>
             <w:cnfStyle w:val="001000000000"/>
-            <w:tcW w:w="2881" w:type="dxa"/>
-          </w:tcPr>
-          <w:p>
-            <w:pPr>
+            <w:tcW w:w="440" w:type="dxa"/>
+          </w:tcPr>
+          <w:p>
+            <w:pPr>
+              <w:rPr>
+                <w:lang w:val="es-VE"/>
+              </w:rPr>
+            </w:pPr>
+            <w:r>
+              <w:rPr>
+                <w:lang w:val="es-VE"/>
+              </w:rPr>
+              <w:t>5</w:t>
+            </w:r>
+          </w:p>
+        </w:tc>
+        <w:tc>
+          <w:tcPr>
+            <w:tcW w:w="2645" w:type="dxa"/>
+          </w:tcPr>
+          <w:p>
+            <w:pPr>
+              <w:cnfStyle w:val="000000100000"/>
               <w:rPr>
                 <w:lang w:val="es-VE"/>
               </w:rPr>
@@ -495,7 +604,7 @@
         </w:tc>
         <w:tc>
           <w:tcPr>
-            <w:tcW w:w="1480" w:type="dxa"/>
+            <w:tcW w:w="1276" w:type="dxa"/>
           </w:tcPr>
           <w:p>
             <w:pPr>
@@ -514,7 +623,7 @@
         </w:tc>
         <w:tc>
           <w:tcPr>
-            <w:tcW w:w="4283" w:type="dxa"/>
+            <w:tcW w:w="4359" w:type="dxa"/>
           </w:tcPr>
           <w:p>
             <w:pPr>
@@ -530,10 +639,29 @@
         <w:tc>
           <w:tcPr>
             <w:cnfStyle w:val="001000000000"/>
-            <w:tcW w:w="2881" w:type="dxa"/>
-          </w:tcPr>
-          <w:p>
-            <w:pPr>
+            <w:tcW w:w="440" w:type="dxa"/>
+          </w:tcPr>
+          <w:p>
+            <w:pPr>
+              <w:rPr>
+                <w:lang w:val="es-VE"/>
+              </w:rPr>
+            </w:pPr>
+            <w:r>
+              <w:rPr>
+                <w:lang w:val="es-VE"/>
+              </w:rPr>
+              <w:t>6</w:t>
+            </w:r>
+          </w:p>
+        </w:tc>
+        <w:tc>
+          <w:tcPr>
+            <w:tcW w:w="2645" w:type="dxa"/>
+          </w:tcPr>
+          <w:p>
+            <w:pPr>
+              <w:cnfStyle w:val="000000000000"/>
               <w:rPr>
                 <w:lang w:val="es-VE"/>
               </w:rPr>
@@ -548,27 +676,65 @@
         </w:tc>
         <w:tc>
           <w:tcPr>
-            <w:tcW w:w="1480" w:type="dxa"/>
-          </w:tcPr>
-          <w:p>
-            <w:pPr>
-              <w:cnfStyle w:val="000000000000"/>
-              <w:rPr>
-                <w:lang w:val="es-VE"/>
-              </w:rPr>
-            </w:pPr>
-            <w:r>
-              <w:rPr>
-                <w:lang w:val="es-VE"/>
-              </w:rPr>
-              <w:t>No</w:t>
-            </w:r>
-          </w:p>
-        </w:tc>
-        <w:tc>
-          <w:tcPr>
-            <w:tcW w:w="4283" w:type="dxa"/>
-          </w:tcPr>
+            <w:tcW w:w="1276" w:type="dxa"/>
+          </w:tcPr>
+          <w:p>
+            <w:pPr>
+              <w:cnfStyle w:val="000000000000"/>
+              <w:rPr>
+                <w:lang w:val="es-VE"/>
+              </w:rPr>
+            </w:pPr>
+            <w:r>
+              <w:rPr>
+                <w:lang w:val="es-VE"/>
+              </w:rPr>
+              <w:t>Incompleto</w:t>
+            </w:r>
+          </w:p>
+        </w:tc>
+        <w:tc>
+          <w:tcPr>
+            <w:tcW w:w="4359" w:type="dxa"/>
+          </w:tcPr>
+          <w:p>
+            <w:pPr>
+              <w:pStyle w:val="Prrafodelista"/>
+              <w:numPr>
+                <w:ilvl w:val="0"/>
+                <w:numId w:val="1"/>
+              </w:numPr>
+              <w:cnfStyle w:val="000000000000"/>
+              <w:rPr>
+                <w:lang w:val="es-VE"/>
+              </w:rPr>
+            </w:pPr>
+            <w:r>
+              <w:rPr>
+                <w:lang w:val="es-VE"/>
+              </w:rPr>
+              <w:t>Falta fabricas y en donde esta ubicados</w:t>
+            </w:r>
+          </w:p>
+          <w:p>
+            <w:pPr>
+              <w:pStyle w:val="Prrafodelista"/>
+              <w:numPr>
+                <w:ilvl w:val="0"/>
+                <w:numId w:val="1"/>
+              </w:numPr>
+              <w:cnfStyle w:val="000000000000"/>
+              <w:rPr>
+                <w:lang w:val="es-VE"/>
+              </w:rPr>
+            </w:pPr>
+            <w:r>
+              <w:rPr>
+                <w:lang w:val="es-VE"/>
+              </w:rPr>
+              <w:t>Producción anual</w:t>
+            </w:r>
+          </w:p>
           <w:p>
             <w:pPr>
               <w:cnfStyle w:val="000000000000"/>
@@ -586,10 +752,29 @@
         <w:tc>
           <w:tcPr>
             <w:cnfStyle w:val="001000000000"/>
-            <w:tcW w:w="2881" w:type="dxa"/>
-          </w:tcPr>
-          <w:p>
-            <w:pPr>
+            <w:tcW w:w="440" w:type="dxa"/>
+          </w:tcPr>
+          <w:p>
+            <w:pPr>
+              <w:rPr>
+                <w:lang w:val="es-VE"/>
+              </w:rPr>
+            </w:pPr>
+            <w:r>
+              <w:rPr>
+                <w:lang w:val="es-VE"/>
+              </w:rPr>
+              <w:t>7</w:t>
+            </w:r>
+          </w:p>
+        </w:tc>
+        <w:tc>
+          <w:tcPr>
+            <w:tcW w:w="2645" w:type="dxa"/>
+          </w:tcPr>
+          <w:p>
+            <w:pPr>
+              <w:cnfStyle w:val="000000100000"/>
               <w:rPr>
                 <w:lang w:val="es-VE"/>
               </w:rPr>
@@ -604,7 +789,7 @@
         </w:tc>
         <w:tc>
           <w:tcPr>
-            <w:tcW w:w="1480" w:type="dxa"/>
+            <w:tcW w:w="1276" w:type="dxa"/>
           </w:tcPr>
           <w:p>
             <w:pPr>
@@ -623,7 +808,7 @@
         </w:tc>
         <w:tc>
           <w:tcPr>
-            <w:tcW w:w="4283" w:type="dxa"/>
+            <w:tcW w:w="4359" w:type="dxa"/>
           </w:tcPr>
           <w:p>
             <w:pPr>
@@ -659,10 +844,29 @@
         <w:tc>
           <w:tcPr>
             <w:cnfStyle w:val="001000000000"/>
-            <w:tcW w:w="2881" w:type="dxa"/>
-          </w:tcPr>
-          <w:p>
-            <w:pPr>
+            <w:tcW w:w="440" w:type="dxa"/>
+          </w:tcPr>
+          <w:p>
+            <w:pPr>
+              <w:rPr>
+                <w:lang w:val="es-VE"/>
+              </w:rPr>
+            </w:pPr>
+            <w:r>
+              <w:rPr>
+                <w:lang w:val="es-VE"/>
+              </w:rPr>
+              <w:t>8</w:t>
+            </w:r>
+          </w:p>
+        </w:tc>
+        <w:tc>
+          <w:tcPr>
+            <w:tcW w:w="2645" w:type="dxa"/>
+          </w:tcPr>
+          <w:p>
+            <w:pPr>
+              <w:cnfStyle w:val="000000000000"/>
               <w:rPr>
                 <w:lang w:val="es-VE"/>
               </w:rPr>
@@ -676,15 +880,16 @@
           </w:p>
           <w:p>
             <w:pPr>
-              <w:rPr>
-                <w:lang w:val="es-VE"/>
-              </w:rPr>
-            </w:pPr>
-          </w:p>
-        </w:tc>
-        <w:tc>
-          <w:tcPr>
-            <w:tcW w:w="1480" w:type="dxa"/>
+              <w:cnfStyle w:val="000000000000"/>
+              <w:rPr>
+                <w:lang w:val="es-VE"/>
+              </w:rPr>
+            </w:pPr>
+          </w:p>
+        </w:tc>
+        <w:tc>
+          <w:tcPr>
+            <w:tcW w:w="1276" w:type="dxa"/>
           </w:tcPr>
           <w:p>
             <w:pPr>
@@ -703,7 +908,7 @@
         </w:tc>
         <w:tc>
           <w:tcPr>
-            <w:tcW w:w="4283" w:type="dxa"/>
+            <w:tcW w:w="4359" w:type="dxa"/>
           </w:tcPr>
           <w:p>
             <w:pPr>
@@ -722,10 +927,29 @@
         <w:tc>
           <w:tcPr>
             <w:cnfStyle w:val="001000000000"/>
-            <w:tcW w:w="2881" w:type="dxa"/>
-          </w:tcPr>
-          <w:p>
-            <w:pPr>
+            <w:tcW w:w="440" w:type="dxa"/>
+          </w:tcPr>
+          <w:p>
+            <w:pPr>
+              <w:rPr>
+                <w:lang w:val="es-VE"/>
+              </w:rPr>
+            </w:pPr>
+            <w:r>
+              <w:rPr>
+                <w:lang w:val="es-VE"/>
+              </w:rPr>
+              <w:t>9</w:t>
+            </w:r>
+          </w:p>
+        </w:tc>
+        <w:tc>
+          <w:tcPr>
+            <w:tcW w:w="2645" w:type="dxa"/>
+          </w:tcPr>
+          <w:p>
+            <w:pPr>
+              <w:cnfStyle w:val="000000100000"/>
               <w:rPr>
                 <w:lang w:val="es-VE"/>
               </w:rPr>
@@ -739,15 +963,16 @@
           </w:p>
           <w:p>
             <w:pPr>
-              <w:rPr>
-                <w:lang w:val="es-VE"/>
-              </w:rPr>
-            </w:pPr>
-          </w:p>
-        </w:tc>
-        <w:tc>
-          <w:tcPr>
-            <w:tcW w:w="1480" w:type="dxa"/>
+              <w:cnfStyle w:val="000000100000"/>
+              <w:rPr>
+                <w:lang w:val="es-VE"/>
+              </w:rPr>
+            </w:pPr>
+          </w:p>
+        </w:tc>
+        <w:tc>
+          <w:tcPr>
+            <w:tcW w:w="1276" w:type="dxa"/>
           </w:tcPr>
           <w:p>
             <w:pPr>
@@ -766,7 +991,7 @@
         </w:tc>
         <w:tc>
           <w:tcPr>
-            <w:tcW w:w="4283" w:type="dxa"/>
+            <w:tcW w:w="4359" w:type="dxa"/>
           </w:tcPr>
           <w:p>
             <w:pPr>
@@ -782,10 +1007,29 @@
         <w:tc>
           <w:tcPr>
             <w:cnfStyle w:val="001000000000"/>
-            <w:tcW w:w="2881" w:type="dxa"/>
-          </w:tcPr>
-          <w:p>
-            <w:pPr>
+            <w:tcW w:w="440" w:type="dxa"/>
+          </w:tcPr>
+          <w:p>
+            <w:pPr>
+              <w:rPr>
+                <w:lang w:val="es-VE"/>
+              </w:rPr>
+            </w:pPr>
+            <w:r>
+              <w:rPr>
+                <w:lang w:val="es-VE"/>
+              </w:rPr>
+              <w:t>10</w:t>
+            </w:r>
+          </w:p>
+        </w:tc>
+        <w:tc>
+          <w:tcPr>
+            <w:tcW w:w="2645" w:type="dxa"/>
+          </w:tcPr>
+          <w:p>
+            <w:pPr>
+              <w:cnfStyle w:val="000000000000"/>
               <w:rPr>
                 <w:lang w:val="es-VE"/>
               </w:rPr>
@@ -799,15 +1043,16 @@
           </w:p>
           <w:p>
             <w:pPr>
-              <w:rPr>
-                <w:lang w:val="es-VE"/>
-              </w:rPr>
-            </w:pPr>
-          </w:p>
-        </w:tc>
-        <w:tc>
-          <w:tcPr>
-            <w:tcW w:w="1480" w:type="dxa"/>
+              <w:cnfStyle w:val="000000000000"/>
+              <w:rPr>
+                <w:lang w:val="es-VE"/>
+              </w:rPr>
+            </w:pPr>
+          </w:p>
+        </w:tc>
+        <w:tc>
+          <w:tcPr>
+            <w:tcW w:w="1276" w:type="dxa"/>
           </w:tcPr>
           <w:p>
             <w:pPr>
@@ -826,7 +1071,7 @@
         </w:tc>
         <w:tc>
           <w:tcPr>
-            <w:tcW w:w="4283" w:type="dxa"/>
+            <w:tcW w:w="4359" w:type="dxa"/>
           </w:tcPr>
           <w:p>
             <w:pPr>
@@ -845,10 +1090,29 @@
         <w:tc>
           <w:tcPr>
             <w:cnfStyle w:val="001000000000"/>
-            <w:tcW w:w="2881" w:type="dxa"/>
-          </w:tcPr>
-          <w:p>
-            <w:pPr>
+            <w:tcW w:w="440" w:type="dxa"/>
+          </w:tcPr>
+          <w:p>
+            <w:pPr>
+              <w:rPr>
+                <w:lang w:val="es-VE"/>
+              </w:rPr>
+            </w:pPr>
+            <w:r>
+              <w:rPr>
+                <w:lang w:val="es-VE"/>
+              </w:rPr>
+              <w:t>11</w:t>
+            </w:r>
+          </w:p>
+        </w:tc>
+        <w:tc>
+          <w:tcPr>
+            <w:tcW w:w="2645" w:type="dxa"/>
+          </w:tcPr>
+          <w:p>
+            <w:pPr>
+              <w:cnfStyle w:val="000000100000"/>
               <w:rPr>
                 <w:lang w:val="es-VE"/>
               </w:rPr>
@@ -862,15 +1126,16 @@
           </w:p>
           <w:p>
             <w:pPr>
-              <w:rPr>
-                <w:lang w:val="es-VE"/>
-              </w:rPr>
-            </w:pPr>
-          </w:p>
-        </w:tc>
-        <w:tc>
-          <w:tcPr>
-            <w:tcW w:w="1480" w:type="dxa"/>
+              <w:cnfStyle w:val="000000100000"/>
+              <w:rPr>
+                <w:lang w:val="es-VE"/>
+              </w:rPr>
+            </w:pPr>
+          </w:p>
+        </w:tc>
+        <w:tc>
+          <w:tcPr>
+            <w:tcW w:w="1276" w:type="dxa"/>
           </w:tcPr>
           <w:p>
             <w:pPr>
@@ -889,7 +1154,7 @@
         </w:tc>
         <w:tc>
           <w:tcPr>
-            <w:tcW w:w="4283" w:type="dxa"/>
+            <w:tcW w:w="4359" w:type="dxa"/>
           </w:tcPr>
           <w:p>
             <w:pPr>
@@ -905,10 +1170,29 @@
         <w:tc>
           <w:tcPr>
             <w:cnfStyle w:val="001000000000"/>
-            <w:tcW w:w="2881" w:type="dxa"/>
-          </w:tcPr>
-          <w:p>
-            <w:pPr>
+            <w:tcW w:w="440" w:type="dxa"/>
+          </w:tcPr>
+          <w:p>
+            <w:pPr>
+              <w:rPr>
+                <w:lang w:val="es-VE"/>
+              </w:rPr>
+            </w:pPr>
+            <w:r>
+              <w:rPr>
+                <w:lang w:val="es-VE"/>
+              </w:rPr>
+              <w:t>12</w:t>
+            </w:r>
+          </w:p>
+        </w:tc>
+        <w:tc>
+          <w:tcPr>
+            <w:tcW w:w="2645" w:type="dxa"/>
+          </w:tcPr>
+          <w:p>
+            <w:pPr>
+              <w:cnfStyle w:val="000000000000"/>
               <w:rPr>
                 <w:lang w:val="es-VE"/>
               </w:rPr>
@@ -936,15 +1220,16 @@
           </w:p>
           <w:p>
             <w:pPr>
-              <w:rPr>
-                <w:lang w:val="es-VE"/>
-              </w:rPr>
-            </w:pPr>
-          </w:p>
-        </w:tc>
-        <w:tc>
-          <w:tcPr>
-            <w:tcW w:w="1480" w:type="dxa"/>
+              <w:cnfStyle w:val="000000000000"/>
+              <w:rPr>
+                <w:lang w:val="es-VE"/>
+              </w:rPr>
+            </w:pPr>
+          </w:p>
+        </w:tc>
+        <w:tc>
+          <w:tcPr>
+            <w:tcW w:w="1276" w:type="dxa"/>
           </w:tcPr>
           <w:p>
             <w:pPr>
@@ -963,7 +1248,7 @@
         </w:tc>
         <w:tc>
           <w:tcPr>
-            <w:tcW w:w="4283" w:type="dxa"/>
+            <w:tcW w:w="4359" w:type="dxa"/>
           </w:tcPr>
           <w:p>
             <w:pPr>
@@ -982,10 +1267,29 @@
         <w:tc>
           <w:tcPr>
             <w:cnfStyle w:val="001000000000"/>
-            <w:tcW w:w="2881" w:type="dxa"/>
-          </w:tcPr>
-          <w:p>
-            <w:pPr>
+            <w:tcW w:w="440" w:type="dxa"/>
+          </w:tcPr>
+          <w:p>
+            <w:pPr>
+              <w:rPr>
+                <w:lang w:val="es-VE"/>
+              </w:rPr>
+            </w:pPr>
+            <w:r>
+              <w:rPr>
+                <w:lang w:val="es-VE"/>
+              </w:rPr>
+              <w:t>13</w:t>
+            </w:r>
+          </w:p>
+        </w:tc>
+        <w:tc>
+          <w:tcPr>
+            <w:tcW w:w="2645" w:type="dxa"/>
+          </w:tcPr>
+          <w:p>
+            <w:pPr>
+              <w:cnfStyle w:val="000000100000"/>
               <w:rPr>
                 <w:lang w:val="es-VE"/>
               </w:rPr>
@@ -1000,7 +1304,7 @@
         </w:tc>
         <w:tc>
           <w:tcPr>
-            <w:tcW w:w="1480" w:type="dxa"/>
+            <w:tcW w:w="1276" w:type="dxa"/>
           </w:tcPr>
           <w:p>
             <w:pPr>
@@ -1019,7 +1323,7 @@
         </w:tc>
         <w:tc>
           <w:tcPr>
-            <w:tcW w:w="4283" w:type="dxa"/>
+            <w:tcW w:w="4359" w:type="dxa"/>
           </w:tcPr>
           <w:p>
             <w:pPr>
@@ -1035,32 +1339,45 @@
         <w:tc>
           <w:tcPr>
             <w:cnfStyle w:val="001000000000"/>
-            <w:tcW w:w="2881" w:type="dxa"/>
-          </w:tcPr>
-          <w:p>
-            <w:pPr>
-              <w:rPr>
-                <w:lang w:val="es-VE"/>
-              </w:rPr>
-            </w:pPr>
-          </w:p>
-        </w:tc>
-        <w:tc>
-          <w:tcPr>
-            <w:tcW w:w="1480" w:type="dxa"/>
-          </w:tcPr>
-          <w:p>
-            <w:pPr>
-              <w:cnfStyle w:val="000000000000"/>
-              <w:rPr>
-                <w:lang w:val="es-VE"/>
-              </w:rPr>
-            </w:pPr>
-          </w:p>
-        </w:tc>
-        <w:tc>
-          <w:tcPr>
-            <w:tcW w:w="4283" w:type="dxa"/>
+            <w:tcW w:w="440" w:type="dxa"/>
+          </w:tcPr>
+          <w:p>
+            <w:pPr>
+              <w:rPr>
+                <w:lang w:val="es-VE"/>
+              </w:rPr>
+            </w:pPr>
+          </w:p>
+        </w:tc>
+        <w:tc>
+          <w:tcPr>
+            <w:tcW w:w="2645" w:type="dxa"/>
+          </w:tcPr>
+          <w:p>
+            <w:pPr>
+              <w:cnfStyle w:val="000000000000"/>
+              <w:rPr>
+                <w:lang w:val="es-VE"/>
+              </w:rPr>
+            </w:pPr>
+          </w:p>
+        </w:tc>
+        <w:tc>
+          <w:tcPr>
+            <w:tcW w:w="1276" w:type="dxa"/>
+          </w:tcPr>
+          <w:p>
+            <w:pPr>
+              <w:cnfStyle w:val="000000000000"/>
+              <w:rPr>
+                <w:lang w:val="es-VE"/>
+              </w:rPr>
+            </w:pPr>
+          </w:p>
+        </w:tc>
+        <w:tc>
+          <w:tcPr>
+            <w:tcW w:w="4359" w:type="dxa"/>
           </w:tcPr>
           <w:p>
             <w:pPr>

</xml_diff>

<commit_message>
Evaluacion de proveedores, sin probar
</commit_message>
<xml_diff>
--- a/Reportes/Status de Reportes.docx
+++ b/Reportes/Status de Reportes.docx
@@ -362,12 +362,14 @@
             <w:pPr>
               <w:cnfStyle w:val="000000100000"/>
               <w:rPr>
+                <w:highlight w:val="yellow"/>
                 <w:lang w:val="es-VE"/>
               </w:rPr>
             </w:pPr>
             <w:proofErr w:type="spellStart"/>
             <w:r>
               <w:rPr>
+                <w:highlight w:val="yellow"/>
                 <w:lang w:val="es-VE"/>
               </w:rPr>
               <w:t>Evaluacion</w:t>
@@ -375,6 +377,7 @@
             <w:proofErr w:type="spellEnd"/>
             <w:r>
               <w:rPr>
+                <w:highlight w:val="yellow"/>
                 <w:lang w:val="es-VE"/>
               </w:rPr>
               <w:t xml:space="preserve"> de proveedores</w:t>
@@ -389,11 +392,13 @@
             <w:pPr>
               <w:cnfStyle w:val="000000100000"/>
               <w:rPr>
-                <w:lang w:val="es-VE"/>
-              </w:rPr>
-            </w:pPr>
-            <w:r>
-              <w:rPr>
+                <w:highlight w:val="yellow"/>
+                <w:lang w:val="es-VE"/>
+              </w:rPr>
+            </w:pPr>
+            <w:r>
+              <w:rPr>
+                <w:highlight w:val="yellow"/>
                 <w:lang w:val="es-VE"/>
               </w:rPr>
               <w:t xml:space="preserve">No </w:t>
@@ -1160,6 +1165,7 @@
             <w:pPr>
               <w:cnfStyle w:val="000000100000"/>
               <w:rPr>
+                <w:b/>
                 <w:lang w:val="es-VE"/>
               </w:rPr>
             </w:pPr>
@@ -1317,7 +1323,7 @@
               <w:rPr>
                 <w:lang w:val="es-VE"/>
               </w:rPr>
-              <w:t>No</w:t>
+              <w:t>Incompleto</w:t>
             </w:r>
           </w:p>
         </w:tc>
@@ -1327,11 +1333,22 @@
           </w:tcPr>
           <w:p>
             <w:pPr>
-              <w:cnfStyle w:val="000000100000"/>
-              <w:rPr>
-                <w:lang w:val="es-VE"/>
-              </w:rPr>
-            </w:pPr>
+              <w:pStyle w:val="Prrafodelista"/>
+              <w:numPr>
+                <w:ilvl w:val="0"/>
+                <w:numId w:val="1"/>
+              </w:numPr>
+              <w:cnfStyle w:val="000000100000"/>
+              <w:rPr>
+                <w:lang w:val="es-VE"/>
+              </w:rPr>
+            </w:pPr>
+            <w:r>
+              <w:rPr>
+                <w:lang w:val="es-VE"/>
+              </w:rPr>
+              <w:t xml:space="preserve"> Falta posición y resultado de proveedores no conocidos </w:t>
+            </w:r>
           </w:p>
         </w:tc>
       </w:tr>

</xml_diff>

<commit_message>
Cambio de estatus de la lista de reportes
</commit_message>
<xml_diff>
--- a/Reportes/Status de Reportes.docx
+++ b/Reportes/Status de Reportes.docx
@@ -31,9 +31,9 @@
       </w:tblPr>
       <w:tblGrid>
         <w:gridCol w:w="440"/>
-        <w:gridCol w:w="2645"/>
-        <w:gridCol w:w="1276"/>
-        <w:gridCol w:w="4359"/>
+        <w:gridCol w:w="2641"/>
+        <w:gridCol w:w="1287"/>
+        <w:gridCol w:w="4352"/>
       </w:tblGrid>
       <w:tr>
         <w:trPr>
@@ -191,21 +191,7 @@
               <w:rPr>
                 <w:lang w:val="es-VE"/>
               </w:rPr>
-              <w:t xml:space="preserve">No </w:t>
-            </w:r>
-            <w:proofErr w:type="spellStart"/>
-            <w:r>
-              <w:rPr>
-                <w:lang w:val="es-VE"/>
-              </w:rPr>
-              <w:t>se</w:t>
-            </w:r>
-            <w:proofErr w:type="spellEnd"/>
-            <w:r>
-              <w:rPr>
-                <w:lang w:val="es-VE"/>
-              </w:rPr>
-              <w:t xml:space="preserve"> si se hace por empresa</w:t>
+              <w:t>No se si se hace por empresa</w:t>
             </w:r>
           </w:p>
         </w:tc>
@@ -1066,12 +1052,14 @@
                 <w:lang w:val="es-VE"/>
               </w:rPr>
             </w:pPr>
-            <w:r>
-              <w:rPr>
-                <w:lang w:val="es-VE"/>
-              </w:rPr>
-              <w:t>No</w:t>
-            </w:r>
+            <w:proofErr w:type="spellStart"/>
+            <w:r>
+              <w:rPr>
+                <w:lang w:val="es-VE"/>
+              </w:rPr>
+              <w:t>Imcompleta</w:t>
+            </w:r>
+            <w:proofErr w:type="spellEnd"/>
           </w:p>
         </w:tc>
         <w:tc>
@@ -1080,11 +1068,50 @@
           </w:tcPr>
           <w:p>
             <w:pPr>
-              <w:cnfStyle w:val="000000000000"/>
-              <w:rPr>
-                <w:lang w:val="es-VE"/>
-              </w:rPr>
-            </w:pPr>
+              <w:pStyle w:val="Prrafodelista"/>
+              <w:numPr>
+                <w:ilvl w:val="0"/>
+                <w:numId w:val="1"/>
+              </w:numPr>
+              <w:cnfStyle w:val="000000000000"/>
+              <w:rPr>
+                <w:lang w:val="es-VE"/>
+              </w:rPr>
+            </w:pPr>
+            <w:r>
+              <w:rPr>
+                <w:lang w:val="es-VE"/>
+              </w:rPr>
+              <w:t xml:space="preserve"> No </w:t>
+            </w:r>
+            <w:proofErr w:type="spellStart"/>
+            <w:r>
+              <w:rPr>
+                <w:lang w:val="es-VE"/>
+              </w:rPr>
+              <w:t>se</w:t>
+            </w:r>
+            <w:proofErr w:type="spellEnd"/>
+            <w:r>
+              <w:rPr>
+                <w:lang w:val="es-VE"/>
+              </w:rPr>
+              <w:t xml:space="preserve"> si es necesario agregar países  a los que distribuye, formas de pago y de </w:t>
+            </w:r>
+            <w:proofErr w:type="spellStart"/>
+            <w:r>
+              <w:rPr>
+                <w:lang w:val="es-VE"/>
+              </w:rPr>
+              <w:t>envio</w:t>
+            </w:r>
+            <w:proofErr w:type="spellEnd"/>
+            <w:r>
+              <w:rPr>
+                <w:lang w:val="es-VE"/>
+              </w:rPr>
+              <w:t xml:space="preserve"> </w:t>
+            </w:r>
           </w:p>
         </w:tc>
       </w:tr>

</xml_diff>

<commit_message>
Reports de catalogo equipo, inventario de cervezas y contrato
</commit_message>
<xml_diff>
--- a/Reportes/Status de Reportes.docx
+++ b/Reportes/Status de Reportes.docx
@@ -54,7 +54,7 @@
         </w:tc>
         <w:tc>
           <w:tcPr>
-            <w:tcW w:w="2645" w:type="dxa"/>
+            <w:tcW w:w="2641" w:type="dxa"/>
           </w:tcPr>
           <w:p>
             <w:pPr>
@@ -73,7 +73,7 @@
         </w:tc>
         <w:tc>
           <w:tcPr>
-            <w:tcW w:w="1276" w:type="dxa"/>
+            <w:tcW w:w="1287" w:type="dxa"/>
           </w:tcPr>
           <w:p>
             <w:pPr>
@@ -92,7 +92,7 @@
         </w:tc>
         <w:tc>
           <w:tcPr>
-            <w:tcW w:w="4359" w:type="dxa"/>
+            <w:tcW w:w="4352" w:type="dxa"/>
           </w:tcPr>
           <w:p>
             <w:pPr>
@@ -135,7 +135,7 @@
         </w:tc>
         <w:tc>
           <w:tcPr>
-            <w:tcW w:w="2645" w:type="dxa"/>
+            <w:tcW w:w="2641" w:type="dxa"/>
           </w:tcPr>
           <w:p>
             <w:pPr>
@@ -154,17 +154,18 @@
         </w:tc>
         <w:tc>
           <w:tcPr>
-            <w:tcW w:w="1276" w:type="dxa"/>
-          </w:tcPr>
-          <w:p>
-            <w:pPr>
-              <w:cnfStyle w:val="000000100000"/>
-              <w:rPr>
-                <w:lang w:val="es-VE"/>
-              </w:rPr>
-            </w:pPr>
-            <w:r>
-              <w:rPr>
+            <w:tcW w:w="1287" w:type="dxa"/>
+          </w:tcPr>
+          <w:p>
+            <w:pPr>
+              <w:cnfStyle w:val="000000100000"/>
+              <w:rPr>
+                <w:lang w:val="es-VE"/>
+              </w:rPr>
+            </w:pPr>
+            <w:r>
+              <w:rPr>
+                <w:highlight w:val="yellow"/>
                 <w:lang w:val="es-VE"/>
               </w:rPr>
               <w:t>Listo</w:t>
@@ -173,7 +174,7 @@
         </w:tc>
         <w:tc>
           <w:tcPr>
-            <w:tcW w:w="4359" w:type="dxa"/>
+            <w:tcW w:w="4352" w:type="dxa"/>
           </w:tcPr>
           <w:p>
             <w:pPr>
@@ -218,7 +219,7 @@
         </w:tc>
         <w:tc>
           <w:tcPr>
-            <w:tcW w:w="2645" w:type="dxa"/>
+            <w:tcW w:w="2641" w:type="dxa"/>
           </w:tcPr>
           <w:p>
             <w:pPr>
@@ -237,7 +238,7 @@
         </w:tc>
         <w:tc>
           <w:tcPr>
-            <w:tcW w:w="1276" w:type="dxa"/>
+            <w:tcW w:w="1287" w:type="dxa"/>
           </w:tcPr>
           <w:p>
             <w:pPr>
@@ -256,7 +257,7 @@
         </w:tc>
         <w:tc>
           <w:tcPr>
-            <w:tcW w:w="4359" w:type="dxa"/>
+            <w:tcW w:w="4352" w:type="dxa"/>
           </w:tcPr>
           <w:p>
             <w:pPr>
@@ -342,66 +343,101 @@
         </w:tc>
         <w:tc>
           <w:tcPr>
-            <w:tcW w:w="2645" w:type="dxa"/>
-          </w:tcPr>
-          <w:p>
-            <w:pPr>
-              <w:cnfStyle w:val="000000100000"/>
+            <w:tcW w:w="2641" w:type="dxa"/>
+          </w:tcPr>
+          <w:p>
+            <w:pPr>
+              <w:cnfStyle w:val="000000100000"/>
+              <w:rPr>
+                <w:lang w:val="es-VE"/>
+              </w:rPr>
+            </w:pPr>
+            <w:r>
+              <w:rPr>
+                <w:lang w:val="es-VE"/>
+              </w:rPr>
+              <w:t xml:space="preserve">Catalogo proveedores </w:t>
+            </w:r>
+            <w:proofErr w:type="spellStart"/>
+            <w:r>
+              <w:rPr>
+                <w:lang w:val="es-VE"/>
+              </w:rPr>
+              <w:t>mp</w:t>
+            </w:r>
+            <w:proofErr w:type="spellEnd"/>
+          </w:p>
+        </w:tc>
+        <w:tc>
+          <w:tcPr>
+            <w:tcW w:w="1287" w:type="dxa"/>
+          </w:tcPr>
+          <w:p>
+            <w:pPr>
+              <w:cnfStyle w:val="000000100000"/>
+              <w:rPr>
+                <w:lang w:val="es-VE"/>
+              </w:rPr>
+            </w:pPr>
+            <w:r>
               <w:rPr>
                 <w:highlight w:val="yellow"/>
                 <w:lang w:val="es-VE"/>
               </w:rPr>
-            </w:pPr>
+              <w:t>Listo</w:t>
+            </w:r>
+          </w:p>
+        </w:tc>
+        <w:tc>
+          <w:tcPr>
+            <w:tcW w:w="4352" w:type="dxa"/>
+          </w:tcPr>
+          <w:p>
+            <w:pPr>
+              <w:pStyle w:val="Prrafodelista"/>
+              <w:numPr>
+                <w:ilvl w:val="0"/>
+                <w:numId w:val="1"/>
+              </w:numPr>
+              <w:cnfStyle w:val="000000100000"/>
+              <w:rPr>
+                <w:lang w:val="es-VE"/>
+              </w:rPr>
+            </w:pPr>
+            <w:r>
+              <w:rPr>
+                <w:lang w:val="es-VE"/>
+              </w:rPr>
+              <w:t xml:space="preserve">Creo que </w:t>
+            </w:r>
             <w:proofErr w:type="spellStart"/>
             <w:r>
               <w:rPr>
-                <w:highlight w:val="yellow"/>
-                <w:lang w:val="es-VE"/>
-              </w:rPr>
-              <w:t>Evaluacion</w:t>
+                <w:lang w:val="es-VE"/>
+              </w:rPr>
+              <w:t>esta</w:t>
             </w:r>
             <w:proofErr w:type="spellEnd"/>
             <w:r>
               <w:rPr>
-                <w:highlight w:val="yellow"/>
-                <w:lang w:val="es-VE"/>
-              </w:rPr>
-              <w:t xml:space="preserve"> de proveedores</w:t>
-            </w:r>
-          </w:p>
-        </w:tc>
-        <w:tc>
-          <w:tcPr>
-            <w:tcW w:w="1276" w:type="dxa"/>
-          </w:tcPr>
-          <w:p>
-            <w:pPr>
-              <w:cnfStyle w:val="000000100000"/>
-              <w:rPr>
-                <w:highlight w:val="yellow"/>
-                <w:lang w:val="es-VE"/>
-              </w:rPr>
-            </w:pPr>
-            <w:r>
-              <w:rPr>
-                <w:highlight w:val="yellow"/>
-                <w:lang w:val="es-VE"/>
-              </w:rPr>
-              <w:t xml:space="preserve">No </w:t>
-            </w:r>
-          </w:p>
-        </w:tc>
-        <w:tc>
-          <w:tcPr>
-            <w:tcW w:w="4359" w:type="dxa"/>
-          </w:tcPr>
-          <w:p>
-            <w:pPr>
-              <w:cnfStyle w:val="000000100000"/>
-              <w:rPr>
-                <w:lang w:val="es-VE"/>
-              </w:rPr>
-            </w:pPr>
+                <w:lang w:val="es-VE"/>
+              </w:rPr>
+              <w:t xml:space="preserve"> Listo, no </w:t>
+            </w:r>
+            <w:proofErr w:type="spellStart"/>
+            <w:r>
+              <w:rPr>
+                <w:lang w:val="es-VE"/>
+              </w:rPr>
+              <w:t>se</w:t>
+            </w:r>
+            <w:proofErr w:type="spellEnd"/>
+            <w:r>
+              <w:rPr>
+                <w:lang w:val="es-VE"/>
+              </w:rPr>
+              <w:t xml:space="preserve"> que mas hay que agregar</w:t>
+            </w:r>
           </w:p>
         </w:tc>
       </w:tr>
@@ -427,7 +463,7 @@
         </w:tc>
         <w:tc>
           <w:tcPr>
-            <w:tcW w:w="2645" w:type="dxa"/>
+            <w:tcW w:w="2641" w:type="dxa"/>
           </w:tcPr>
           <w:p>
             <w:pPr>
@@ -440,21 +476,35 @@
               <w:rPr>
                 <w:lang w:val="es-VE"/>
               </w:rPr>
-              <w:t xml:space="preserve">Catalogo proveedores </w:t>
+              <w:t xml:space="preserve">Catalogo </w:t>
             </w:r>
             <w:proofErr w:type="spellStart"/>
             <w:r>
               <w:rPr>
                 <w:lang w:val="es-VE"/>
               </w:rPr>
-              <w:t>mp</w:t>
+              <w:t>proveedore</w:t>
             </w:r>
             <w:proofErr w:type="spellEnd"/>
-          </w:p>
-        </w:tc>
-        <w:tc>
-          <w:tcPr>
-            <w:tcW w:w="1276" w:type="dxa"/>
+            <w:r>
+              <w:rPr>
+                <w:lang w:val="es-VE"/>
+              </w:rPr>
+              <w:t xml:space="preserve"> </w:t>
+            </w:r>
+            <w:proofErr w:type="spellStart"/>
+            <w:r>
+              <w:rPr>
+                <w:lang w:val="es-VE"/>
+              </w:rPr>
+              <w:t>eq</w:t>
+            </w:r>
+            <w:proofErr w:type="spellEnd"/>
+          </w:p>
+        </w:tc>
+        <w:tc>
+          <w:tcPr>
+            <w:tcW w:w="1287" w:type="dxa"/>
           </w:tcPr>
           <w:p>
             <w:pPr>
@@ -473,7 +523,7 @@
         </w:tc>
         <w:tc>
           <w:tcPr>
-            <w:tcW w:w="4359" w:type="dxa"/>
+            <w:tcW w:w="4352" w:type="dxa"/>
           </w:tcPr>
           <w:p>
             <w:pPr>
@@ -491,9 +541,230 @@
               <w:rPr>
                 <w:lang w:val="es-VE"/>
               </w:rPr>
-              <w:t>Organizarlo</w:t>
-            </w:r>
-          </w:p>
+              <w:t>Mismo problema de la 10, no tengo ni idea de cómo llamar un CLOB (</w:t>
+            </w:r>
+            <w:r>
+              <w:rPr>
+                <w:lang w:val="es-VE"/>
+              </w:rPr>
+              <w:t xml:space="preserve">en este caso </w:t>
+            </w:r>
+            <w:r>
+              <w:rPr>
+                <w:lang w:val="es-VE"/>
+              </w:rPr>
+              <w:t>archivo</w:t>
+            </w:r>
+            <w:r>
+              <w:rPr>
+                <w:lang w:val="es-VE"/>
+              </w:rPr>
+              <w:t>s</w:t>
+            </w:r>
+            <w:r>
+              <w:rPr>
+                <w:lang w:val="es-VE"/>
+              </w:rPr>
+              <w:t xml:space="preserve"> </w:t>
+            </w:r>
+            <w:proofErr w:type="spellStart"/>
+            <w:r>
+              <w:rPr>
+                <w:lang w:val="es-VE"/>
+              </w:rPr>
+              <w:t>pdf</w:t>
+            </w:r>
+            <w:proofErr w:type="spellEnd"/>
+            <w:r>
+              <w:rPr>
+                <w:lang w:val="es-VE"/>
+              </w:rPr>
+              <w:t>) para verlo desde el reporte</w:t>
+            </w:r>
+          </w:p>
+        </w:tc>
+      </w:tr>
+      <w:tr>
+        <w:trPr>
+          <w:cnfStyle w:val="000000100000"/>
+        </w:trPr>
+        <w:tc>
+          <w:tcPr>
+            <w:cnfStyle w:val="001000000000"/>
+            <w:tcW w:w="440" w:type="dxa"/>
+          </w:tcPr>
+          <w:p>
+            <w:pPr>
+              <w:rPr>
+                <w:lang w:val="es-VE"/>
+              </w:rPr>
+            </w:pPr>
+            <w:r>
+              <w:rPr>
+                <w:lang w:val="es-VE"/>
+              </w:rPr>
+              <w:t>5</w:t>
+            </w:r>
+          </w:p>
+        </w:tc>
+        <w:tc>
+          <w:tcPr>
+            <w:tcW w:w="2641" w:type="dxa"/>
+          </w:tcPr>
+          <w:p>
+            <w:pPr>
+              <w:cnfStyle w:val="000000100000"/>
+              <w:rPr>
+                <w:lang w:val="es-VE"/>
+              </w:rPr>
+            </w:pPr>
+            <w:r>
+              <w:rPr>
+                <w:lang w:val="es-VE"/>
+              </w:rPr>
+              <w:t>Ficha empresa</w:t>
+            </w:r>
+          </w:p>
+        </w:tc>
+        <w:tc>
+          <w:tcPr>
+            <w:tcW w:w="1287" w:type="dxa"/>
+          </w:tcPr>
+          <w:p>
+            <w:pPr>
+              <w:cnfStyle w:val="000000100000"/>
+              <w:rPr>
+                <w:lang w:val="es-VE"/>
+              </w:rPr>
+            </w:pPr>
+            <w:r>
+              <w:rPr>
+                <w:lang w:val="es-VE"/>
+              </w:rPr>
+              <w:t>Incompleto</w:t>
+            </w:r>
+          </w:p>
+        </w:tc>
+        <w:tc>
+          <w:tcPr>
+            <w:tcW w:w="4352" w:type="dxa"/>
+          </w:tcPr>
+          <w:p>
+            <w:pPr>
+              <w:pStyle w:val="Prrafodelista"/>
+              <w:numPr>
+                <w:ilvl w:val="0"/>
+                <w:numId w:val="1"/>
+              </w:numPr>
+              <w:cnfStyle w:val="000000100000"/>
+              <w:rPr>
+                <w:lang w:val="es-VE"/>
+              </w:rPr>
+            </w:pPr>
+            <w:r>
+              <w:rPr>
+                <w:lang w:val="es-VE"/>
+              </w:rPr>
+              <w:t>Falta fabricas y en donde esta ubicados</w:t>
+            </w:r>
+          </w:p>
+          <w:p>
+            <w:pPr>
+              <w:pStyle w:val="Prrafodelista"/>
+              <w:numPr>
+                <w:ilvl w:val="0"/>
+                <w:numId w:val="1"/>
+              </w:numPr>
+              <w:cnfStyle w:val="000000100000"/>
+              <w:rPr>
+                <w:lang w:val="es-VE"/>
+              </w:rPr>
+            </w:pPr>
+            <w:r>
+              <w:rPr>
+                <w:lang w:val="es-VE"/>
+              </w:rPr>
+              <w:t>Producción anual</w:t>
+            </w:r>
+            <w:r>
+              <w:rPr>
+                <w:lang w:val="es-VE"/>
+              </w:rPr>
+              <w:t xml:space="preserve"> (No se si se suma las producciones anuales y se saca un promedio)</w:t>
+            </w:r>
+          </w:p>
+          <w:p>
+            <w:pPr>
+              <w:cnfStyle w:val="000000100000"/>
+              <w:rPr>
+                <w:lang w:val="es-VE"/>
+              </w:rPr>
+            </w:pPr>
+          </w:p>
+        </w:tc>
+      </w:tr>
+      <w:tr>
+        <w:tc>
+          <w:tcPr>
+            <w:cnfStyle w:val="001000000000"/>
+            <w:tcW w:w="440" w:type="dxa"/>
+          </w:tcPr>
+          <w:p>
+            <w:pPr>
+              <w:rPr>
+                <w:lang w:val="es-VE"/>
+              </w:rPr>
+            </w:pPr>
+            <w:r>
+              <w:rPr>
+                <w:lang w:val="es-VE"/>
+              </w:rPr>
+              <w:t>6</w:t>
+            </w:r>
+          </w:p>
+        </w:tc>
+        <w:tc>
+          <w:tcPr>
+            <w:tcW w:w="2641" w:type="dxa"/>
+          </w:tcPr>
+          <w:p>
+            <w:pPr>
+              <w:cnfStyle w:val="000000000000"/>
+              <w:rPr>
+                <w:lang w:val="es-VE"/>
+              </w:rPr>
+            </w:pPr>
+            <w:r>
+              <w:rPr>
+                <w:lang w:val="es-VE"/>
+              </w:rPr>
+              <w:t>Ficha Cerveza</w:t>
+            </w:r>
+          </w:p>
+        </w:tc>
+        <w:tc>
+          <w:tcPr>
+            <w:tcW w:w="1287" w:type="dxa"/>
+          </w:tcPr>
+          <w:p>
+            <w:pPr>
+              <w:cnfStyle w:val="000000000000"/>
+              <w:rPr>
+                <w:lang w:val="es-VE"/>
+              </w:rPr>
+            </w:pPr>
+            <w:r>
+              <w:rPr>
+                <w:lang w:val="es-VE"/>
+              </w:rPr>
+              <w:t>Incompleto</w:t>
+            </w:r>
+          </w:p>
+        </w:tc>
+        <w:tc>
+          <w:tcPr>
+            <w:tcW w:w="4352" w:type="dxa"/>
+          </w:tcPr>
           <w:p>
             <w:pPr>
               <w:pStyle w:val="Prrafodelista"/>
@@ -510,22 +781,17 @@
               <w:rPr>
                 <w:lang w:val="es-VE"/>
               </w:rPr>
-              <w:t xml:space="preserve">Arreglar los presentación pero no </w:t>
-            </w:r>
-            <w:proofErr w:type="spellStart"/>
-            <w:r>
-              <w:rPr>
-                <w:lang w:val="es-VE"/>
-              </w:rPr>
-              <w:t>se</w:t>
-            </w:r>
-            <w:proofErr w:type="spellEnd"/>
-            <w:r>
-              <w:rPr>
-                <w:lang w:val="es-VE"/>
-              </w:rPr>
-              <w:t xml:space="preserve"> como</w:t>
-            </w:r>
+              <w:t>Falta, presentaciones con sus producciones anuales que esto último también va en la ficha de la empresa</w:t>
+            </w:r>
+          </w:p>
+          <w:p>
+            <w:pPr>
+              <w:ind w:left="360"/>
+              <w:cnfStyle w:val="000000000000"/>
+              <w:rPr>
+                <w:lang w:val="es-VE"/>
+              </w:rPr>
+            </w:pPr>
           </w:p>
         </w:tc>
       </w:tr>
@@ -548,81 +814,92 @@
               <w:rPr>
                 <w:lang w:val="es-VE"/>
               </w:rPr>
-              <w:t>5</w:t>
-            </w:r>
-          </w:p>
-        </w:tc>
-        <w:tc>
-          <w:tcPr>
-            <w:tcW w:w="2645" w:type="dxa"/>
-          </w:tcPr>
-          <w:p>
-            <w:pPr>
-              <w:cnfStyle w:val="000000100000"/>
-              <w:rPr>
-                <w:lang w:val="es-VE"/>
-              </w:rPr>
-            </w:pPr>
-            <w:r>
-              <w:rPr>
-                <w:lang w:val="es-VE"/>
-              </w:rPr>
-              <w:t xml:space="preserve">Catalogo </w:t>
+              <w:t>7</w:t>
+            </w:r>
+          </w:p>
+        </w:tc>
+        <w:tc>
+          <w:tcPr>
+            <w:tcW w:w="2641" w:type="dxa"/>
+          </w:tcPr>
+          <w:p>
+            <w:pPr>
+              <w:cnfStyle w:val="000000100000"/>
+              <w:rPr>
+                <w:lang w:val="es-VE"/>
+              </w:rPr>
+            </w:pPr>
+            <w:r>
+              <w:rPr>
+                <w:lang w:val="es-VE"/>
+              </w:rPr>
+              <w:t>Inventario Materia prima</w:t>
+            </w:r>
+          </w:p>
+          <w:p>
+            <w:pPr>
+              <w:cnfStyle w:val="000000100000"/>
+              <w:rPr>
+                <w:lang w:val="es-VE"/>
+              </w:rPr>
+            </w:pPr>
+          </w:p>
+        </w:tc>
+        <w:tc>
+          <w:tcPr>
+            <w:tcW w:w="1287" w:type="dxa"/>
+          </w:tcPr>
+          <w:p>
+            <w:pPr>
+              <w:cnfStyle w:val="000000100000"/>
+              <w:rPr>
+                <w:lang w:val="es-VE"/>
+              </w:rPr>
+            </w:pPr>
+            <w:r>
+              <w:rPr>
+                <w:lang w:val="es-VE"/>
+              </w:rPr>
+              <w:t>No</w:t>
+            </w:r>
+          </w:p>
+        </w:tc>
+        <w:tc>
+          <w:tcPr>
+            <w:tcW w:w="4352" w:type="dxa"/>
+          </w:tcPr>
+          <w:p>
+            <w:pPr>
+              <w:pStyle w:val="Prrafodelista"/>
+              <w:numPr>
+                <w:ilvl w:val="0"/>
+                <w:numId w:val="1"/>
+              </w:numPr>
+              <w:cnfStyle w:val="000000100000"/>
+              <w:rPr>
+                <w:lang w:val="es-VE"/>
+              </w:rPr>
+            </w:pPr>
+            <w:r>
+              <w:rPr>
+                <w:lang w:val="es-VE"/>
+              </w:rPr>
+              <w:t xml:space="preserve">Faltan </w:t>
             </w:r>
             <w:proofErr w:type="spellStart"/>
             <w:r>
               <w:rPr>
                 <w:lang w:val="es-VE"/>
               </w:rPr>
-              <w:t>proveedore</w:t>
+              <w:t>insert</w:t>
             </w:r>
             <w:proofErr w:type="spellEnd"/>
             <w:r>
               <w:rPr>
                 <w:lang w:val="es-VE"/>
               </w:rPr>
-              <w:t xml:space="preserve"> </w:t>
-            </w:r>
-            <w:proofErr w:type="spellStart"/>
-            <w:r>
-              <w:rPr>
-                <w:lang w:val="es-VE"/>
-              </w:rPr>
-              <w:t>eq</w:t>
-            </w:r>
-            <w:proofErr w:type="spellEnd"/>
-          </w:p>
-        </w:tc>
-        <w:tc>
-          <w:tcPr>
-            <w:tcW w:w="1276" w:type="dxa"/>
-          </w:tcPr>
-          <w:p>
-            <w:pPr>
-              <w:cnfStyle w:val="000000100000"/>
-              <w:rPr>
-                <w:lang w:val="es-VE"/>
-              </w:rPr>
-            </w:pPr>
-            <w:r>
-              <w:rPr>
-                <w:lang w:val="es-VE"/>
-              </w:rPr>
-              <w:t>No</w:t>
-            </w:r>
-          </w:p>
-        </w:tc>
-        <w:tc>
-          <w:tcPr>
-            <w:tcW w:w="4359" w:type="dxa"/>
-          </w:tcPr>
-          <w:p>
-            <w:pPr>
-              <w:cnfStyle w:val="000000100000"/>
-              <w:rPr>
-                <w:lang w:val="es-VE"/>
-              </w:rPr>
-            </w:pPr>
+              <w:t xml:space="preserve"> de pedido para hacerlo</w:t>
+            </w:r>
           </w:p>
         </w:tc>
       </w:tr>
@@ -642,13 +919,13 @@
               <w:rPr>
                 <w:lang w:val="es-VE"/>
               </w:rPr>
-              <w:t>6</w:t>
-            </w:r>
-          </w:p>
-        </w:tc>
-        <w:tc>
-          <w:tcPr>
-            <w:tcW w:w="2645" w:type="dxa"/>
+              <w:t>8</w:t>
+            </w:r>
+          </w:p>
+        </w:tc>
+        <w:tc>
+          <w:tcPr>
+            <w:tcW w:w="2641" w:type="dxa"/>
           </w:tcPr>
           <w:p>
             <w:pPr>
@@ -661,14 +938,9 @@
               <w:rPr>
                 <w:lang w:val="es-VE"/>
               </w:rPr>
-              <w:t>Ficha empresa</w:t>
-            </w:r>
-          </w:p>
-        </w:tc>
-        <w:tc>
-          <w:tcPr>
-            <w:tcW w:w="1276" w:type="dxa"/>
-          </w:tcPr>
+              <w:t>Proceso de elaboración</w:t>
+            </w:r>
+          </w:p>
           <w:p>
             <w:pPr>
               <w:cnfStyle w:val="000000000000"/>
@@ -676,17 +948,30 @@
                 <w:lang w:val="es-VE"/>
               </w:rPr>
             </w:pPr>
-            <w:r>
-              <w:rPr>
-                <w:lang w:val="es-VE"/>
-              </w:rPr>
-              <w:t>Incompleto</w:t>
-            </w:r>
-          </w:p>
-        </w:tc>
-        <w:tc>
-          <w:tcPr>
-            <w:tcW w:w="4359" w:type="dxa"/>
+          </w:p>
+        </w:tc>
+        <w:tc>
+          <w:tcPr>
+            <w:tcW w:w="1287" w:type="dxa"/>
+          </w:tcPr>
+          <w:p>
+            <w:pPr>
+              <w:cnfStyle w:val="000000000000"/>
+              <w:rPr>
+                <w:lang w:val="es-VE"/>
+              </w:rPr>
+            </w:pPr>
+            <w:r>
+              <w:rPr>
+                <w:lang w:val="es-VE"/>
+              </w:rPr>
+              <w:t>No</w:t>
+            </w:r>
+          </w:p>
+        </w:tc>
+        <w:tc>
+          <w:tcPr>
+            <w:tcW w:w="4352" w:type="dxa"/>
           </w:tcPr>
           <w:p>
             <w:pPr>
@@ -704,9 +989,281 @@
               <w:rPr>
                 <w:lang w:val="es-VE"/>
               </w:rPr>
-              <w:t>Falta fabricas y en donde esta ubicados</w:t>
-            </w:r>
-          </w:p>
+              <w:t xml:space="preserve">No </w:t>
+            </w:r>
+            <w:proofErr w:type="spellStart"/>
+            <w:r>
+              <w:rPr>
+                <w:lang w:val="es-VE"/>
+              </w:rPr>
+              <w:t>se</w:t>
+            </w:r>
+            <w:proofErr w:type="spellEnd"/>
+            <w:r>
+              <w:rPr>
+                <w:lang w:val="es-VE"/>
+              </w:rPr>
+              <w:t xml:space="preserve"> si se refiere al proceso que </w:t>
+            </w:r>
+            <w:proofErr w:type="spellStart"/>
+            <w:r>
+              <w:rPr>
+                <w:lang w:val="es-VE"/>
+              </w:rPr>
+              <w:t>esta</w:t>
+            </w:r>
+            <w:proofErr w:type="spellEnd"/>
+            <w:r>
+              <w:rPr>
+                <w:lang w:val="es-VE"/>
+              </w:rPr>
+              <w:t xml:space="preserve"> en </w:t>
+            </w:r>
+            <w:proofErr w:type="spellStart"/>
+            <w:r>
+              <w:rPr>
+                <w:lang w:val="es-VE"/>
+              </w:rPr>
+              <w:t>Empresas,y</w:t>
+            </w:r>
+            <w:proofErr w:type="spellEnd"/>
+            <w:r>
+              <w:rPr>
+                <w:lang w:val="es-VE"/>
+              </w:rPr>
+              <w:t xml:space="preserve"> si es </w:t>
+            </w:r>
+            <w:proofErr w:type="spellStart"/>
+            <w:r>
+              <w:rPr>
+                <w:lang w:val="es-VE"/>
+              </w:rPr>
+              <w:t>asi</w:t>
+            </w:r>
+            <w:proofErr w:type="spellEnd"/>
+            <w:r>
+              <w:rPr>
+                <w:lang w:val="es-VE"/>
+              </w:rPr>
+              <w:t xml:space="preserve"> falta </w:t>
+            </w:r>
+            <w:proofErr w:type="spellStart"/>
+            <w:r>
+              <w:rPr>
+                <w:lang w:val="es-VE"/>
+              </w:rPr>
+              <w:t>mas</w:t>
+            </w:r>
+            <w:proofErr w:type="spellEnd"/>
+            <w:r>
+              <w:rPr>
+                <w:lang w:val="es-VE"/>
+              </w:rPr>
+              <w:t xml:space="preserve"> detalles de ese proceso</w:t>
+            </w:r>
+          </w:p>
+        </w:tc>
+      </w:tr>
+      <w:tr>
+        <w:trPr>
+          <w:cnfStyle w:val="000000100000"/>
+        </w:trPr>
+        <w:tc>
+          <w:tcPr>
+            <w:cnfStyle w:val="001000000000"/>
+            <w:tcW w:w="440" w:type="dxa"/>
+          </w:tcPr>
+          <w:p>
+            <w:pPr>
+              <w:rPr>
+                <w:lang w:val="es-VE"/>
+              </w:rPr>
+            </w:pPr>
+            <w:r>
+              <w:rPr>
+                <w:lang w:val="es-VE"/>
+              </w:rPr>
+              <w:t>9</w:t>
+            </w:r>
+          </w:p>
+        </w:tc>
+        <w:tc>
+          <w:tcPr>
+            <w:tcW w:w="2641" w:type="dxa"/>
+          </w:tcPr>
+          <w:p>
+            <w:pPr>
+              <w:cnfStyle w:val="000000100000"/>
+              <w:rPr>
+                <w:lang w:val="es-VE"/>
+              </w:rPr>
+            </w:pPr>
+            <w:r>
+              <w:rPr>
+                <w:lang w:val="es-VE"/>
+              </w:rPr>
+              <w:t>Ficha de un proveedor</w:t>
+            </w:r>
+          </w:p>
+          <w:p>
+            <w:pPr>
+              <w:cnfStyle w:val="000000100000"/>
+              <w:rPr>
+                <w:lang w:val="es-VE"/>
+              </w:rPr>
+            </w:pPr>
+          </w:p>
+        </w:tc>
+        <w:tc>
+          <w:tcPr>
+            <w:tcW w:w="1287" w:type="dxa"/>
+          </w:tcPr>
+          <w:p>
+            <w:pPr>
+              <w:cnfStyle w:val="000000100000"/>
+              <w:rPr>
+                <w:lang w:val="es-VE"/>
+              </w:rPr>
+            </w:pPr>
+            <w:proofErr w:type="spellStart"/>
+            <w:r>
+              <w:rPr>
+                <w:lang w:val="es-VE"/>
+              </w:rPr>
+              <w:t>Imcompleta</w:t>
+            </w:r>
+            <w:proofErr w:type="spellEnd"/>
+          </w:p>
+        </w:tc>
+        <w:tc>
+          <w:tcPr>
+            <w:tcW w:w="4352" w:type="dxa"/>
+          </w:tcPr>
+          <w:p>
+            <w:pPr>
+              <w:pStyle w:val="Prrafodelista"/>
+              <w:numPr>
+                <w:ilvl w:val="0"/>
+                <w:numId w:val="1"/>
+              </w:numPr>
+              <w:cnfStyle w:val="000000100000"/>
+              <w:rPr>
+                <w:lang w:val="es-VE"/>
+              </w:rPr>
+            </w:pPr>
+            <w:r>
+              <w:rPr>
+                <w:lang w:val="es-VE"/>
+              </w:rPr>
+              <w:t xml:space="preserve"> No </w:t>
+            </w:r>
+            <w:proofErr w:type="spellStart"/>
+            <w:r>
+              <w:rPr>
+                <w:lang w:val="es-VE"/>
+              </w:rPr>
+              <w:t>se</w:t>
+            </w:r>
+            <w:proofErr w:type="spellEnd"/>
+            <w:r>
+              <w:rPr>
+                <w:lang w:val="es-VE"/>
+              </w:rPr>
+              <w:t xml:space="preserve"> si es necesario agregar países  a los que distribuye, formas de pago y de </w:t>
+            </w:r>
+            <w:proofErr w:type="spellStart"/>
+            <w:r>
+              <w:rPr>
+                <w:lang w:val="es-VE"/>
+              </w:rPr>
+              <w:t>envio</w:t>
+            </w:r>
+            <w:proofErr w:type="spellEnd"/>
+            <w:r>
+              <w:rPr>
+                <w:lang w:val="es-VE"/>
+              </w:rPr>
+              <w:t xml:space="preserve"> </w:t>
+            </w:r>
+          </w:p>
+        </w:tc>
+      </w:tr>
+      <w:tr>
+        <w:tc>
+          <w:tcPr>
+            <w:cnfStyle w:val="001000000000"/>
+            <w:tcW w:w="440" w:type="dxa"/>
+          </w:tcPr>
+          <w:p>
+            <w:pPr>
+              <w:rPr>
+                <w:lang w:val="es-VE"/>
+              </w:rPr>
+            </w:pPr>
+            <w:r>
+              <w:rPr>
+                <w:lang w:val="es-VE"/>
+              </w:rPr>
+              <w:t>1</w:t>
+            </w:r>
+            <w:r>
+              <w:rPr>
+                <w:lang w:val="es-VE"/>
+              </w:rPr>
+              <w:t>0</w:t>
+            </w:r>
+          </w:p>
+        </w:tc>
+        <w:tc>
+          <w:tcPr>
+            <w:tcW w:w="2641" w:type="dxa"/>
+          </w:tcPr>
+          <w:p>
+            <w:pPr>
+              <w:cnfStyle w:val="000000000000"/>
+              <w:rPr>
+                <w:lang w:val="es-VE"/>
+              </w:rPr>
+            </w:pPr>
+            <w:r>
+              <w:rPr>
+                <w:lang w:val="es-VE"/>
+              </w:rPr>
+              <w:t>Contrato</w:t>
+            </w:r>
+          </w:p>
+          <w:p>
+            <w:pPr>
+              <w:cnfStyle w:val="000000000000"/>
+              <w:rPr>
+                <w:lang w:val="es-VE"/>
+              </w:rPr>
+            </w:pPr>
+          </w:p>
+        </w:tc>
+        <w:tc>
+          <w:tcPr>
+            <w:tcW w:w="1287" w:type="dxa"/>
+          </w:tcPr>
+          <w:p>
+            <w:pPr>
+              <w:cnfStyle w:val="000000000000"/>
+              <w:rPr>
+                <w:lang w:val="es-VE"/>
+              </w:rPr>
+            </w:pPr>
+            <w:r>
+              <w:rPr>
+                <w:lang w:val="es-VE"/>
+              </w:rPr>
+              <w:t>Incompleta</w:t>
+            </w:r>
+          </w:p>
+        </w:tc>
+        <w:tc>
+          <w:tcPr>
+            <w:tcW w:w="4352" w:type="dxa"/>
+          </w:tcPr>
           <w:p>
             <w:pPr>
               <w:pStyle w:val="Prrafodelista"/>
@@ -723,16 +1280,62 @@
               <w:rPr>
                 <w:lang w:val="es-VE"/>
               </w:rPr>
-              <w:t>Producción anual</w:t>
-            </w:r>
-          </w:p>
-          <w:p>
-            <w:pPr>
-              <w:cnfStyle w:val="000000000000"/>
-              <w:rPr>
-                <w:lang w:val="es-VE"/>
-              </w:rPr>
-            </w:pPr>
+              <w:t xml:space="preserve">No </w:t>
+            </w:r>
+            <w:proofErr w:type="spellStart"/>
+            <w:r>
+              <w:rPr>
+                <w:lang w:val="es-VE"/>
+              </w:rPr>
+              <w:t>se</w:t>
+            </w:r>
+            <w:proofErr w:type="spellEnd"/>
+            <w:r>
+              <w:rPr>
+                <w:lang w:val="es-VE"/>
+              </w:rPr>
+              <w:t xml:space="preserve"> </w:t>
+            </w:r>
+            <w:proofErr w:type="spellStart"/>
+            <w:r>
+              <w:rPr>
+                <w:lang w:val="es-VE"/>
+              </w:rPr>
+              <w:t>como</w:t>
+            </w:r>
+            <w:proofErr w:type="spellEnd"/>
+            <w:r>
+              <w:rPr>
+                <w:lang w:val="es-VE"/>
+              </w:rPr>
+              <w:t xml:space="preserve"> llamar un CLOB a un reporte de </w:t>
+            </w:r>
+            <w:proofErr w:type="spellStart"/>
+            <w:r>
+              <w:rPr>
+                <w:lang w:val="es-VE"/>
+              </w:rPr>
+              <w:t>j</w:t>
+            </w:r>
+            <w:r>
+              <w:rPr>
+                <w:lang w:val="es-VE"/>
+              </w:rPr>
+              <w:t>a</w:t>
+            </w:r>
+            <w:r>
+              <w:rPr>
+                <w:lang w:val="es-VE"/>
+              </w:rPr>
+              <w:t>sper</w:t>
+            </w:r>
+            <w:proofErr w:type="spellEnd"/>
+            <w:r>
+              <w:rPr>
+                <w:lang w:val="es-VE"/>
+              </w:rPr>
+              <w:t xml:space="preserve"> y que se muestre o por lo menos la dirección en la que se encuentre</w:t>
+            </w:r>
           </w:p>
         </w:tc>
       </w:tr>
@@ -755,32 +1358,60 @@
               <w:rPr>
                 <w:lang w:val="es-VE"/>
               </w:rPr>
-              <w:t>7</w:t>
-            </w:r>
-          </w:p>
-        </w:tc>
-        <w:tc>
-          <w:tcPr>
-            <w:tcW w:w="2645" w:type="dxa"/>
-          </w:tcPr>
-          <w:p>
-            <w:pPr>
-              <w:cnfStyle w:val="000000100000"/>
-              <w:rPr>
-                <w:lang w:val="es-VE"/>
-              </w:rPr>
-            </w:pPr>
-            <w:r>
-              <w:rPr>
-                <w:lang w:val="es-VE"/>
-              </w:rPr>
-              <w:t>Ficha Cerveza</w:t>
-            </w:r>
-          </w:p>
-        </w:tc>
-        <w:tc>
-          <w:tcPr>
-            <w:tcW w:w="1276" w:type="dxa"/>
+              <w:t>1</w:t>
+            </w:r>
+            <w:r>
+              <w:rPr>
+                <w:lang w:val="es-VE"/>
+              </w:rPr>
+              <w:t>1</w:t>
+            </w:r>
+          </w:p>
+        </w:tc>
+        <w:tc>
+          <w:tcPr>
+            <w:tcW w:w="2641" w:type="dxa"/>
+          </w:tcPr>
+          <w:p>
+            <w:pPr>
+              <w:cnfStyle w:val="000000100000"/>
+              <w:rPr>
+                <w:lang w:val="es-VE"/>
+              </w:rPr>
+            </w:pPr>
+            <w:r>
+              <w:rPr>
+                <w:lang w:val="es-VE"/>
+              </w:rPr>
+              <w:t xml:space="preserve">Catalogo </w:t>
+            </w:r>
+            <w:proofErr w:type="spellStart"/>
+            <w:r>
+              <w:rPr>
+                <w:lang w:val="es-VE"/>
+              </w:rPr>
+              <w:t>parametrizado</w:t>
+            </w:r>
+            <w:proofErr w:type="spellEnd"/>
+            <w:r>
+              <w:rPr>
+                <w:lang w:val="es-VE"/>
+              </w:rPr>
+              <w:t xml:space="preserve"> de las empresas productoras</w:t>
+            </w:r>
+          </w:p>
+          <w:p>
+            <w:pPr>
+              <w:cnfStyle w:val="000000100000"/>
+              <w:rPr>
+                <w:lang w:val="es-VE"/>
+              </w:rPr>
+            </w:pPr>
+          </w:p>
+        </w:tc>
+        <w:tc>
+          <w:tcPr>
+            <w:tcW w:w="1287" w:type="dxa"/>
           </w:tcPr>
           <w:p>
             <w:pPr>
@@ -799,7 +1430,7 @@
         </w:tc>
         <w:tc>
           <w:tcPr>
-            <w:tcW w:w="4359" w:type="dxa"/>
+            <w:tcW w:w="4352" w:type="dxa"/>
           </w:tcPr>
           <w:p>
             <w:pPr>
@@ -817,17 +1448,8 @@
               <w:rPr>
                 <w:lang w:val="es-VE"/>
               </w:rPr>
-              <w:t>Falta, presentaciones con sus producciones anuales que esto último también va en la ficha de la empresa</w:t>
-            </w:r>
-          </w:p>
-          <w:p>
-            <w:pPr>
-              <w:ind w:left="360"/>
-              <w:cnfStyle w:val="000000100000"/>
-              <w:rPr>
-                <w:lang w:val="es-VE"/>
-              </w:rPr>
-            </w:pPr>
+              <w:t>Arreglar detalles de la consulta</w:t>
+            </w:r>
           </w:p>
         </w:tc>
       </w:tr>
@@ -847,13 +1469,19 @@
               <w:rPr>
                 <w:lang w:val="es-VE"/>
               </w:rPr>
-              <w:t>8</w:t>
-            </w:r>
-          </w:p>
-        </w:tc>
-        <w:tc>
-          <w:tcPr>
-            <w:tcW w:w="2645" w:type="dxa"/>
+              <w:t>1</w:t>
+            </w:r>
+            <w:r>
+              <w:rPr>
+                <w:lang w:val="es-VE"/>
+              </w:rPr>
+              <w:t>2</w:t>
+            </w:r>
+          </w:p>
+        </w:tc>
+        <w:tc>
+          <w:tcPr>
+            <w:tcW w:w="2641" w:type="dxa"/>
           </w:tcPr>
           <w:p>
             <w:pPr>
@@ -866,9 +1494,14 @@
               <w:rPr>
                 <w:lang w:val="es-VE"/>
               </w:rPr>
-              <w:t>Inventario Materia prima</w:t>
-            </w:r>
-          </w:p>
+              <w:t xml:space="preserve">Resultado de la evaluación </w:t>
+            </w:r>
+          </w:p>
+        </w:tc>
+        <w:tc>
+          <w:tcPr>
+            <w:tcW w:w="1287" w:type="dxa"/>
+          </w:tcPr>
           <w:p>
             <w:pPr>
               <w:cnfStyle w:val="000000000000"/>
@@ -876,195 +1509,18 @@
                 <w:lang w:val="es-VE"/>
               </w:rPr>
             </w:pPr>
-          </w:p>
-        </w:tc>
-        <w:tc>
-          <w:tcPr>
-            <w:tcW w:w="1276" w:type="dxa"/>
-          </w:tcPr>
-          <w:p>
-            <w:pPr>
-              <w:cnfStyle w:val="000000000000"/>
-              <w:rPr>
-                <w:lang w:val="es-VE"/>
-              </w:rPr>
-            </w:pPr>
-            <w:r>
-              <w:rPr>
-                <w:lang w:val="es-VE"/>
-              </w:rPr>
-              <w:t>No</w:t>
-            </w:r>
-          </w:p>
-        </w:tc>
-        <w:tc>
-          <w:tcPr>
-            <w:tcW w:w="4359" w:type="dxa"/>
-          </w:tcPr>
-          <w:p>
-            <w:pPr>
-              <w:cnfStyle w:val="000000000000"/>
-              <w:rPr>
-                <w:lang w:val="es-VE"/>
-              </w:rPr>
-            </w:pPr>
-          </w:p>
-        </w:tc>
-      </w:tr>
-      <w:tr>
-        <w:trPr>
-          <w:cnfStyle w:val="000000100000"/>
-        </w:trPr>
-        <w:tc>
-          <w:tcPr>
-            <w:cnfStyle w:val="001000000000"/>
-            <w:tcW w:w="440" w:type="dxa"/>
-          </w:tcPr>
-          <w:p>
-            <w:pPr>
-              <w:rPr>
-                <w:lang w:val="es-VE"/>
-              </w:rPr>
-            </w:pPr>
-            <w:r>
-              <w:rPr>
-                <w:lang w:val="es-VE"/>
-              </w:rPr>
-              <w:t>9</w:t>
-            </w:r>
-          </w:p>
-        </w:tc>
-        <w:tc>
-          <w:tcPr>
-            <w:tcW w:w="2645" w:type="dxa"/>
-          </w:tcPr>
-          <w:p>
-            <w:pPr>
-              <w:cnfStyle w:val="000000100000"/>
-              <w:rPr>
-                <w:lang w:val="es-VE"/>
-              </w:rPr>
-            </w:pPr>
-            <w:r>
-              <w:rPr>
-                <w:lang w:val="es-VE"/>
-              </w:rPr>
-              <w:t>Proceso de elaboración</w:t>
-            </w:r>
-          </w:p>
-          <w:p>
-            <w:pPr>
-              <w:cnfStyle w:val="000000100000"/>
-              <w:rPr>
-                <w:lang w:val="es-VE"/>
-              </w:rPr>
-            </w:pPr>
-          </w:p>
-        </w:tc>
-        <w:tc>
-          <w:tcPr>
-            <w:tcW w:w="1276" w:type="dxa"/>
-          </w:tcPr>
-          <w:p>
-            <w:pPr>
-              <w:cnfStyle w:val="000000100000"/>
-              <w:rPr>
-                <w:lang w:val="es-VE"/>
-              </w:rPr>
-            </w:pPr>
-            <w:r>
-              <w:rPr>
-                <w:lang w:val="es-VE"/>
-              </w:rPr>
-              <w:t>No</w:t>
-            </w:r>
-          </w:p>
-        </w:tc>
-        <w:tc>
-          <w:tcPr>
-            <w:tcW w:w="4359" w:type="dxa"/>
-          </w:tcPr>
-          <w:p>
-            <w:pPr>
-              <w:cnfStyle w:val="000000100000"/>
-              <w:rPr>
-                <w:lang w:val="es-VE"/>
-              </w:rPr>
-            </w:pPr>
-          </w:p>
-        </w:tc>
-      </w:tr>
-      <w:tr>
-        <w:tc>
-          <w:tcPr>
-            <w:cnfStyle w:val="001000000000"/>
-            <w:tcW w:w="440" w:type="dxa"/>
-          </w:tcPr>
-          <w:p>
-            <w:pPr>
-              <w:rPr>
-                <w:lang w:val="es-VE"/>
-              </w:rPr>
-            </w:pPr>
-            <w:r>
-              <w:rPr>
-                <w:lang w:val="es-VE"/>
-              </w:rPr>
-              <w:t>10</w:t>
-            </w:r>
-          </w:p>
-        </w:tc>
-        <w:tc>
-          <w:tcPr>
-            <w:tcW w:w="2645" w:type="dxa"/>
-          </w:tcPr>
-          <w:p>
-            <w:pPr>
-              <w:cnfStyle w:val="000000000000"/>
-              <w:rPr>
-                <w:lang w:val="es-VE"/>
-              </w:rPr>
-            </w:pPr>
-            <w:r>
-              <w:rPr>
-                <w:lang w:val="es-VE"/>
-              </w:rPr>
-              <w:t>Ficha de un proveedor</w:t>
-            </w:r>
-          </w:p>
-          <w:p>
-            <w:pPr>
-              <w:cnfStyle w:val="000000000000"/>
-              <w:rPr>
-                <w:lang w:val="es-VE"/>
-              </w:rPr>
-            </w:pPr>
-          </w:p>
-        </w:tc>
-        <w:tc>
-          <w:tcPr>
-            <w:tcW w:w="1276" w:type="dxa"/>
-          </w:tcPr>
-          <w:p>
-            <w:pPr>
-              <w:cnfStyle w:val="000000000000"/>
-              <w:rPr>
-                <w:lang w:val="es-VE"/>
-              </w:rPr>
-            </w:pPr>
-            <w:proofErr w:type="spellStart"/>
-            <w:r>
-              <w:rPr>
-                <w:lang w:val="es-VE"/>
-              </w:rPr>
-              <w:t>Imcompleta</w:t>
-            </w:r>
-            <w:proofErr w:type="spellEnd"/>
-          </w:p>
-        </w:tc>
-        <w:tc>
-          <w:tcPr>
-            <w:tcW w:w="4359" w:type="dxa"/>
+            <w:r>
+              <w:rPr>
+                <w:highlight w:val="yellow"/>
+                <w:lang w:val="es-VE"/>
+              </w:rPr>
+              <w:t>Listo</w:t>
+            </w:r>
+          </w:p>
+        </w:tc>
+        <w:tc>
+          <w:tcPr>
+            <w:tcW w:w="4352" w:type="dxa"/>
           </w:tcPr>
           <w:p>
             <w:pPr>
@@ -1082,35 +1538,13 @@
               <w:rPr>
                 <w:lang w:val="es-VE"/>
               </w:rPr>
-              <w:t xml:space="preserve"> No </w:t>
-            </w:r>
-            <w:proofErr w:type="spellStart"/>
-            <w:r>
-              <w:rPr>
-                <w:lang w:val="es-VE"/>
-              </w:rPr>
-              <w:t>se</w:t>
-            </w:r>
-            <w:proofErr w:type="spellEnd"/>
-            <w:r>
-              <w:rPr>
-                <w:lang w:val="es-VE"/>
-              </w:rPr>
-              <w:t xml:space="preserve"> si es necesario agregar países  a los que distribuye, formas de pago y de </w:t>
-            </w:r>
-            <w:proofErr w:type="spellStart"/>
-            <w:r>
-              <w:rPr>
-                <w:lang w:val="es-VE"/>
-              </w:rPr>
-              <w:t>envio</w:t>
-            </w:r>
-            <w:proofErr w:type="spellEnd"/>
-            <w:r>
-              <w:rPr>
-                <w:lang w:val="es-VE"/>
-              </w:rPr>
               <w:t xml:space="preserve"> </w:t>
+            </w:r>
+            <w:r>
+              <w:rPr>
+                <w:lang w:val="es-VE"/>
+              </w:rPr>
+              <w:t>Tanto para materia prima como para maquinaria</w:t>
             </w:r>
           </w:p>
         </w:tc>
@@ -1130,302 +1564,41 @@
                 <w:lang w:val="es-VE"/>
               </w:rPr>
             </w:pPr>
-            <w:r>
-              <w:rPr>
-                <w:lang w:val="es-VE"/>
-              </w:rPr>
-              <w:t>11</w:t>
-            </w:r>
-          </w:p>
-        </w:tc>
-        <w:tc>
-          <w:tcPr>
-            <w:tcW w:w="2645" w:type="dxa"/>
-          </w:tcPr>
-          <w:p>
-            <w:pPr>
-              <w:cnfStyle w:val="000000100000"/>
-              <w:rPr>
-                <w:lang w:val="es-VE"/>
-              </w:rPr>
-            </w:pPr>
-            <w:r>
-              <w:rPr>
-                <w:lang w:val="es-VE"/>
-              </w:rPr>
-              <w:t>Contrato</w:t>
-            </w:r>
-          </w:p>
-          <w:p>
-            <w:pPr>
-              <w:cnfStyle w:val="000000100000"/>
-              <w:rPr>
-                <w:lang w:val="es-VE"/>
-              </w:rPr>
-            </w:pPr>
-          </w:p>
-        </w:tc>
-        <w:tc>
-          <w:tcPr>
-            <w:tcW w:w="1276" w:type="dxa"/>
-          </w:tcPr>
-          <w:p>
-            <w:pPr>
-              <w:cnfStyle w:val="000000100000"/>
-              <w:rPr>
-                <w:lang w:val="es-VE"/>
-              </w:rPr>
-            </w:pPr>
-            <w:r>
-              <w:rPr>
-                <w:lang w:val="es-VE"/>
-              </w:rPr>
-              <w:t>No</w:t>
-            </w:r>
-          </w:p>
-        </w:tc>
-        <w:tc>
-          <w:tcPr>
-            <w:tcW w:w="4359" w:type="dxa"/>
-          </w:tcPr>
-          <w:p>
-            <w:pPr>
-              <w:cnfStyle w:val="000000100000"/>
-              <w:rPr>
-                <w:b/>
-                <w:lang w:val="es-VE"/>
-              </w:rPr>
-            </w:pPr>
-          </w:p>
-        </w:tc>
-      </w:tr>
-      <w:tr>
-        <w:tc>
-          <w:tcPr>
-            <w:cnfStyle w:val="001000000000"/>
-            <w:tcW w:w="440" w:type="dxa"/>
-          </w:tcPr>
-          <w:p>
-            <w:pPr>
-              <w:rPr>
-                <w:lang w:val="es-VE"/>
-              </w:rPr>
-            </w:pPr>
-            <w:r>
-              <w:rPr>
-                <w:lang w:val="es-VE"/>
-              </w:rPr>
-              <w:t>12</w:t>
-            </w:r>
-          </w:p>
-        </w:tc>
-        <w:tc>
-          <w:tcPr>
-            <w:tcW w:w="2645" w:type="dxa"/>
-          </w:tcPr>
-          <w:p>
-            <w:pPr>
-              <w:cnfStyle w:val="000000000000"/>
-              <w:rPr>
-                <w:lang w:val="es-VE"/>
-              </w:rPr>
-            </w:pPr>
-            <w:r>
-              <w:rPr>
-                <w:lang w:val="es-VE"/>
-              </w:rPr>
-              <w:t xml:space="preserve">Catalogo </w:t>
-            </w:r>
-            <w:proofErr w:type="spellStart"/>
-            <w:r>
-              <w:rPr>
-                <w:lang w:val="es-VE"/>
-              </w:rPr>
-              <w:t>parametrizado</w:t>
-            </w:r>
-            <w:proofErr w:type="spellEnd"/>
-            <w:r>
-              <w:rPr>
-                <w:lang w:val="es-VE"/>
-              </w:rPr>
-              <w:t xml:space="preserve"> de las empresas productoras</w:t>
-            </w:r>
-          </w:p>
-          <w:p>
-            <w:pPr>
-              <w:cnfStyle w:val="000000000000"/>
-              <w:rPr>
-                <w:lang w:val="es-VE"/>
-              </w:rPr>
-            </w:pPr>
-          </w:p>
-        </w:tc>
-        <w:tc>
-          <w:tcPr>
-            <w:tcW w:w="1276" w:type="dxa"/>
-          </w:tcPr>
-          <w:p>
-            <w:pPr>
-              <w:cnfStyle w:val="000000000000"/>
-              <w:rPr>
-                <w:lang w:val="es-VE"/>
-              </w:rPr>
-            </w:pPr>
-            <w:r>
-              <w:rPr>
-                <w:lang w:val="es-VE"/>
-              </w:rPr>
-              <w:t>No</w:t>
-            </w:r>
-          </w:p>
-        </w:tc>
-        <w:tc>
-          <w:tcPr>
-            <w:tcW w:w="4359" w:type="dxa"/>
-          </w:tcPr>
-          <w:p>
-            <w:pPr>
-              <w:cnfStyle w:val="000000000000"/>
-              <w:rPr>
-                <w:lang w:val="es-VE"/>
-              </w:rPr>
-            </w:pPr>
-          </w:p>
-        </w:tc>
-      </w:tr>
-      <w:tr>
-        <w:trPr>
-          <w:cnfStyle w:val="000000100000"/>
-        </w:trPr>
-        <w:tc>
-          <w:tcPr>
-            <w:cnfStyle w:val="001000000000"/>
-            <w:tcW w:w="440" w:type="dxa"/>
-          </w:tcPr>
-          <w:p>
-            <w:pPr>
-              <w:rPr>
-                <w:lang w:val="es-VE"/>
-              </w:rPr>
-            </w:pPr>
-            <w:r>
-              <w:rPr>
-                <w:lang w:val="es-VE"/>
-              </w:rPr>
-              <w:t>13</w:t>
-            </w:r>
-          </w:p>
-        </w:tc>
-        <w:tc>
-          <w:tcPr>
-            <w:tcW w:w="2645" w:type="dxa"/>
-          </w:tcPr>
-          <w:p>
-            <w:pPr>
-              <w:cnfStyle w:val="000000100000"/>
-              <w:rPr>
-                <w:lang w:val="es-VE"/>
-              </w:rPr>
-            </w:pPr>
-            <w:r>
-              <w:rPr>
-                <w:lang w:val="es-VE"/>
-              </w:rPr>
-              <w:t xml:space="preserve">Resultado de la evaluación </w:t>
-            </w:r>
-          </w:p>
-        </w:tc>
-        <w:tc>
-          <w:tcPr>
-            <w:tcW w:w="1276" w:type="dxa"/>
-          </w:tcPr>
-          <w:p>
-            <w:pPr>
-              <w:cnfStyle w:val="000000100000"/>
-              <w:rPr>
-                <w:lang w:val="es-VE"/>
-              </w:rPr>
-            </w:pPr>
-            <w:r>
-              <w:rPr>
-                <w:lang w:val="es-VE"/>
-              </w:rPr>
-              <w:t>Incompleto</w:t>
-            </w:r>
-          </w:p>
-        </w:tc>
-        <w:tc>
-          <w:tcPr>
-            <w:tcW w:w="4359" w:type="dxa"/>
-          </w:tcPr>
-          <w:p>
-            <w:pPr>
-              <w:pStyle w:val="Prrafodelista"/>
-              <w:numPr>
-                <w:ilvl w:val="0"/>
-                <w:numId w:val="1"/>
-              </w:numPr>
-              <w:cnfStyle w:val="000000100000"/>
-              <w:rPr>
-                <w:lang w:val="es-VE"/>
-              </w:rPr>
-            </w:pPr>
-            <w:r>
-              <w:rPr>
-                <w:lang w:val="es-VE"/>
-              </w:rPr>
-              <w:t xml:space="preserve"> Falta posición y resultado de proveedores no conocidos </w:t>
-            </w:r>
-          </w:p>
-        </w:tc>
-      </w:tr>
-      <w:tr>
-        <w:tc>
-          <w:tcPr>
-            <w:cnfStyle w:val="001000000000"/>
-            <w:tcW w:w="440" w:type="dxa"/>
-          </w:tcPr>
-          <w:p>
-            <w:pPr>
-              <w:rPr>
-                <w:lang w:val="es-VE"/>
-              </w:rPr>
-            </w:pPr>
-          </w:p>
-        </w:tc>
-        <w:tc>
-          <w:tcPr>
-            <w:tcW w:w="2645" w:type="dxa"/>
-          </w:tcPr>
-          <w:p>
-            <w:pPr>
-              <w:cnfStyle w:val="000000000000"/>
-              <w:rPr>
-                <w:lang w:val="es-VE"/>
-              </w:rPr>
-            </w:pPr>
-          </w:p>
-        </w:tc>
-        <w:tc>
-          <w:tcPr>
-            <w:tcW w:w="1276" w:type="dxa"/>
-          </w:tcPr>
-          <w:p>
-            <w:pPr>
-              <w:cnfStyle w:val="000000000000"/>
-              <w:rPr>
-                <w:lang w:val="es-VE"/>
-              </w:rPr>
-            </w:pPr>
-          </w:p>
-        </w:tc>
-        <w:tc>
-          <w:tcPr>
-            <w:tcW w:w="4359" w:type="dxa"/>
-          </w:tcPr>
-          <w:p>
-            <w:pPr>
-              <w:cnfStyle w:val="000000000000"/>
+          </w:p>
+        </w:tc>
+        <w:tc>
+          <w:tcPr>
+            <w:tcW w:w="2641" w:type="dxa"/>
+          </w:tcPr>
+          <w:p>
+            <w:pPr>
+              <w:cnfStyle w:val="000000100000"/>
+              <w:rPr>
+                <w:lang w:val="es-VE"/>
+              </w:rPr>
+            </w:pPr>
+          </w:p>
+        </w:tc>
+        <w:tc>
+          <w:tcPr>
+            <w:tcW w:w="1287" w:type="dxa"/>
+          </w:tcPr>
+          <w:p>
+            <w:pPr>
+              <w:cnfStyle w:val="000000100000"/>
+              <w:rPr>
+                <w:lang w:val="es-VE"/>
+              </w:rPr>
+            </w:pPr>
+          </w:p>
+        </w:tc>
+        <w:tc>
+          <w:tcPr>
+            <w:tcW w:w="4352" w:type="dxa"/>
+          </w:tcPr>
+          <w:p>
+            <w:pPr>
+              <w:cnfStyle w:val="000000100000"/>
               <w:rPr>
                 <w:lang w:val="es-VE"/>
               </w:rPr>

</xml_diff>

<commit_message>
Mas insert de contato
</commit_message>
<xml_diff>
--- a/Reportes/Status de Reportes.docx
+++ b/Reportes/Status de Reportes.docx
@@ -871,6 +871,173 @@
           <w:p>
             <w:pPr>
               <w:pStyle w:val="Prrafodelista"/>
+              <w:cnfStyle w:val="000000100000"/>
+              <w:rPr>
+                <w:lang w:val="es-VE"/>
+              </w:rPr>
+            </w:pPr>
+          </w:p>
+        </w:tc>
+      </w:tr>
+      <w:tr>
+        <w:tc>
+          <w:tcPr>
+            <w:cnfStyle w:val="001000000000"/>
+            <w:tcW w:w="440" w:type="dxa"/>
+          </w:tcPr>
+          <w:p>
+            <w:pPr>
+              <w:rPr>
+                <w:lang w:val="es-VE"/>
+              </w:rPr>
+            </w:pPr>
+            <w:r>
+              <w:rPr>
+                <w:lang w:val="es-VE"/>
+              </w:rPr>
+              <w:t>8</w:t>
+            </w:r>
+          </w:p>
+        </w:tc>
+        <w:tc>
+          <w:tcPr>
+            <w:tcW w:w="2641" w:type="dxa"/>
+          </w:tcPr>
+          <w:p>
+            <w:pPr>
+              <w:cnfStyle w:val="000000000000"/>
+              <w:rPr>
+                <w:lang w:val="es-VE"/>
+              </w:rPr>
+            </w:pPr>
+            <w:r>
+              <w:rPr>
+                <w:lang w:val="es-VE"/>
+              </w:rPr>
+              <w:t>Proceso de elaboración</w:t>
+            </w:r>
+          </w:p>
+          <w:p>
+            <w:pPr>
+              <w:cnfStyle w:val="000000000000"/>
+              <w:rPr>
+                <w:lang w:val="es-VE"/>
+              </w:rPr>
+            </w:pPr>
+          </w:p>
+        </w:tc>
+        <w:tc>
+          <w:tcPr>
+            <w:tcW w:w="1287" w:type="dxa"/>
+          </w:tcPr>
+          <w:p>
+            <w:pPr>
+              <w:cnfStyle w:val="000000000000"/>
+              <w:rPr>
+                <w:lang w:val="es-VE"/>
+              </w:rPr>
+            </w:pPr>
+            <w:r>
+              <w:rPr>
+                <w:lang w:val="es-VE"/>
+              </w:rPr>
+              <w:t>No</w:t>
+            </w:r>
+          </w:p>
+        </w:tc>
+        <w:tc>
+          <w:tcPr>
+            <w:tcW w:w="4352" w:type="dxa"/>
+          </w:tcPr>
+          <w:p>
+            <w:pPr>
+              <w:pStyle w:val="Prrafodelista"/>
+              <w:cnfStyle w:val="000000000000"/>
+              <w:rPr>
+                <w:lang w:val="es-VE"/>
+              </w:rPr>
+            </w:pPr>
+          </w:p>
+        </w:tc>
+      </w:tr>
+      <w:tr>
+        <w:trPr>
+          <w:cnfStyle w:val="000000100000"/>
+        </w:trPr>
+        <w:tc>
+          <w:tcPr>
+            <w:cnfStyle w:val="001000000000"/>
+            <w:tcW w:w="440" w:type="dxa"/>
+          </w:tcPr>
+          <w:p>
+            <w:pPr>
+              <w:rPr>
+                <w:lang w:val="es-VE"/>
+              </w:rPr>
+            </w:pPr>
+            <w:r>
+              <w:rPr>
+                <w:lang w:val="es-VE"/>
+              </w:rPr>
+              <w:t>9</w:t>
+            </w:r>
+          </w:p>
+        </w:tc>
+        <w:tc>
+          <w:tcPr>
+            <w:tcW w:w="2641" w:type="dxa"/>
+          </w:tcPr>
+          <w:p>
+            <w:pPr>
+              <w:cnfStyle w:val="000000100000"/>
+              <w:rPr>
+                <w:lang w:val="es-VE"/>
+              </w:rPr>
+            </w:pPr>
+            <w:r>
+              <w:rPr>
+                <w:lang w:val="es-VE"/>
+              </w:rPr>
+              <w:t>Ficha de un proveedor</w:t>
+            </w:r>
+          </w:p>
+          <w:p>
+            <w:pPr>
+              <w:cnfStyle w:val="000000100000"/>
+              <w:rPr>
+                <w:lang w:val="es-VE"/>
+              </w:rPr>
+            </w:pPr>
+          </w:p>
+        </w:tc>
+        <w:tc>
+          <w:tcPr>
+            <w:tcW w:w="1287" w:type="dxa"/>
+          </w:tcPr>
+          <w:p>
+            <w:pPr>
+              <w:cnfStyle w:val="000000100000"/>
+              <w:rPr>
+                <w:lang w:val="es-VE"/>
+              </w:rPr>
+            </w:pPr>
+            <w:proofErr w:type="spellStart"/>
+            <w:r>
+              <w:rPr>
+                <w:lang w:val="es-VE"/>
+              </w:rPr>
+              <w:t>Imcompleta</w:t>
+            </w:r>
+            <w:proofErr w:type="spellEnd"/>
+          </w:p>
+        </w:tc>
+        <w:tc>
+          <w:tcPr>
+            <w:tcW w:w="4352" w:type="dxa"/>
+          </w:tcPr>
+          <w:p>
+            <w:pPr>
+              <w:pStyle w:val="Prrafodelista"/>
               <w:numPr>
                 <w:ilvl w:val="0"/>
                 <w:numId w:val="1"/>
@@ -884,21 +1051,35 @@
               <w:rPr>
                 <w:lang w:val="es-VE"/>
               </w:rPr>
-              <w:t xml:space="preserve">Faltan </w:t>
+              <w:t xml:space="preserve"> No </w:t>
             </w:r>
             <w:proofErr w:type="spellStart"/>
             <w:r>
               <w:rPr>
                 <w:lang w:val="es-VE"/>
               </w:rPr>
-              <w:t>insert</w:t>
+              <w:t>se</w:t>
             </w:r>
             <w:proofErr w:type="spellEnd"/>
             <w:r>
               <w:rPr>
                 <w:lang w:val="es-VE"/>
               </w:rPr>
-              <w:t xml:space="preserve"> de pedido para hacerlo</w:t>
+              <w:t xml:space="preserve"> si es necesario agregar países  a los que distribuye, formas de pago y de </w:t>
+            </w:r>
+            <w:proofErr w:type="spellStart"/>
+            <w:r>
+              <w:rPr>
+                <w:lang w:val="es-VE"/>
+              </w:rPr>
+              <w:t>envio</w:t>
+            </w:r>
+            <w:proofErr w:type="spellEnd"/>
+            <w:r>
+              <w:rPr>
+                <w:lang w:val="es-VE"/>
+              </w:rPr>
+              <w:t xml:space="preserve"> </w:t>
             </w:r>
           </w:p>
         </w:tc>
@@ -919,7 +1100,13 @@
               <w:rPr>
                 <w:lang w:val="es-VE"/>
               </w:rPr>
-              <w:t>8</w:t>
+              <w:t>1</w:t>
+            </w:r>
+            <w:r>
+              <w:rPr>
+                <w:lang w:val="es-VE"/>
+              </w:rPr>
+              <w:t>0</w:t>
             </w:r>
           </w:p>
         </w:tc>
@@ -938,7 +1125,7 @@
               <w:rPr>
                 <w:lang w:val="es-VE"/>
               </w:rPr>
-              <w:t>Proceso de elaboración</w:t>
+              <w:t>Contrato</w:t>
             </w:r>
           </w:p>
           <w:p>
@@ -965,7 +1152,7 @@
               <w:rPr>
                 <w:lang w:val="es-VE"/>
               </w:rPr>
-              <w:t>No</w:t>
+              <w:t>Incompleta</w:t>
             </w:r>
           </w:p>
         </w:tc>
@@ -1003,63 +1190,47 @@
               <w:rPr>
                 <w:lang w:val="es-VE"/>
               </w:rPr>
-              <w:t xml:space="preserve"> si se refiere al proceso que </w:t>
+              <w:t xml:space="preserve"> </w:t>
             </w:r>
             <w:proofErr w:type="spellStart"/>
             <w:r>
               <w:rPr>
                 <w:lang w:val="es-VE"/>
               </w:rPr>
-              <w:t>esta</w:t>
+              <w:t>como</w:t>
             </w:r>
             <w:proofErr w:type="spellEnd"/>
             <w:r>
               <w:rPr>
                 <w:lang w:val="es-VE"/>
               </w:rPr>
-              <w:t xml:space="preserve"> en </w:t>
+              <w:t xml:space="preserve"> llamar un CLOB a un reporte de </w:t>
             </w:r>
             <w:proofErr w:type="spellStart"/>
             <w:r>
               <w:rPr>
                 <w:lang w:val="es-VE"/>
               </w:rPr>
-              <w:t>Empresas,y</w:t>
+              <w:t>j</w:t>
+            </w:r>
+            <w:r>
+              <w:rPr>
+                <w:lang w:val="es-VE"/>
+              </w:rPr>
+              <w:t>a</w:t>
+            </w:r>
+            <w:r>
+              <w:rPr>
+                <w:lang w:val="es-VE"/>
+              </w:rPr>
+              <w:t>sper</w:t>
             </w:r>
             <w:proofErr w:type="spellEnd"/>
             <w:r>
               <w:rPr>
                 <w:lang w:val="es-VE"/>
               </w:rPr>
-              <w:t xml:space="preserve"> si es </w:t>
-            </w:r>
-            <w:proofErr w:type="spellStart"/>
-            <w:r>
-              <w:rPr>
-                <w:lang w:val="es-VE"/>
-              </w:rPr>
-              <w:t>asi</w:t>
-            </w:r>
-            <w:proofErr w:type="spellEnd"/>
-            <w:r>
-              <w:rPr>
-                <w:lang w:val="es-VE"/>
-              </w:rPr>
-              <w:t xml:space="preserve"> falta </w:t>
-            </w:r>
-            <w:proofErr w:type="spellStart"/>
-            <w:r>
-              <w:rPr>
-                <w:lang w:val="es-VE"/>
-              </w:rPr>
-              <w:t>mas</w:t>
-            </w:r>
-            <w:proofErr w:type="spellEnd"/>
-            <w:r>
-              <w:rPr>
-                <w:lang w:val="es-VE"/>
-              </w:rPr>
-              <w:t xml:space="preserve"> detalles de ese proceso</w:t>
+              <w:t xml:space="preserve"> y que se muestre o por lo menos la dirección en la que se encuentre</w:t>
             </w:r>
           </w:p>
         </w:tc>
@@ -1083,7 +1254,13 @@
               <w:rPr>
                 <w:lang w:val="es-VE"/>
               </w:rPr>
-              <w:t>9</w:t>
+              <w:t>1</w:t>
+            </w:r>
+            <w:r>
+              <w:rPr>
+                <w:lang w:val="es-VE"/>
+              </w:rPr>
+              <w:t>1</w:t>
             </w:r>
           </w:p>
         </w:tc>
@@ -1102,7 +1279,21 @@
               <w:rPr>
                 <w:lang w:val="es-VE"/>
               </w:rPr>
-              <w:t>Ficha de un proveedor</w:t>
+              <w:t xml:space="preserve">Catalogo </w:t>
+            </w:r>
+            <w:proofErr w:type="spellStart"/>
+            <w:r>
+              <w:rPr>
+                <w:lang w:val="es-VE"/>
+              </w:rPr>
+              <w:t>parametrizado</w:t>
+            </w:r>
+            <w:proofErr w:type="spellEnd"/>
+            <w:r>
+              <w:rPr>
+                <w:lang w:val="es-VE"/>
+              </w:rPr>
+              <w:t xml:space="preserve"> de las empresas productoras</w:t>
             </w:r>
           </w:p>
           <w:p>
@@ -1125,306 +1316,12 @@
                 <w:lang w:val="es-VE"/>
               </w:rPr>
             </w:pPr>
-            <w:proofErr w:type="spellStart"/>
-            <w:r>
-              <w:rPr>
-                <w:lang w:val="es-VE"/>
-              </w:rPr>
-              <w:t>Imcompleta</w:t>
-            </w:r>
-            <w:proofErr w:type="spellEnd"/>
-          </w:p>
-        </w:tc>
-        <w:tc>
-          <w:tcPr>
-            <w:tcW w:w="4352" w:type="dxa"/>
-          </w:tcPr>
-          <w:p>
-            <w:pPr>
-              <w:pStyle w:val="Prrafodelista"/>
-              <w:numPr>
-                <w:ilvl w:val="0"/>
-                <w:numId w:val="1"/>
-              </w:numPr>
-              <w:cnfStyle w:val="000000100000"/>
-              <w:rPr>
-                <w:lang w:val="es-VE"/>
-              </w:rPr>
-            </w:pPr>
-            <w:r>
-              <w:rPr>
-                <w:lang w:val="es-VE"/>
-              </w:rPr>
-              <w:t xml:space="preserve"> No </w:t>
-            </w:r>
-            <w:proofErr w:type="spellStart"/>
-            <w:r>
-              <w:rPr>
-                <w:lang w:val="es-VE"/>
-              </w:rPr>
-              <w:t>se</w:t>
-            </w:r>
-            <w:proofErr w:type="spellEnd"/>
-            <w:r>
-              <w:rPr>
-                <w:lang w:val="es-VE"/>
-              </w:rPr>
-              <w:t xml:space="preserve"> si es necesario agregar países  a los que distribuye, formas de pago y de </w:t>
-            </w:r>
-            <w:proofErr w:type="spellStart"/>
-            <w:r>
-              <w:rPr>
-                <w:lang w:val="es-VE"/>
-              </w:rPr>
-              <w:t>envio</w:t>
-            </w:r>
-            <w:proofErr w:type="spellEnd"/>
-            <w:r>
-              <w:rPr>
-                <w:lang w:val="es-VE"/>
-              </w:rPr>
-              <w:t xml:space="preserve"> </w:t>
-            </w:r>
-          </w:p>
-        </w:tc>
-      </w:tr>
-      <w:tr>
-        <w:tc>
-          <w:tcPr>
-            <w:cnfStyle w:val="001000000000"/>
-            <w:tcW w:w="440" w:type="dxa"/>
-          </w:tcPr>
-          <w:p>
-            <w:pPr>
-              <w:rPr>
-                <w:lang w:val="es-VE"/>
-              </w:rPr>
-            </w:pPr>
-            <w:r>
-              <w:rPr>
-                <w:lang w:val="es-VE"/>
-              </w:rPr>
-              <w:t>1</w:t>
-            </w:r>
-            <w:r>
-              <w:rPr>
-                <w:lang w:val="es-VE"/>
-              </w:rPr>
-              <w:t>0</w:t>
-            </w:r>
-          </w:p>
-        </w:tc>
-        <w:tc>
-          <w:tcPr>
-            <w:tcW w:w="2641" w:type="dxa"/>
-          </w:tcPr>
-          <w:p>
-            <w:pPr>
-              <w:cnfStyle w:val="000000000000"/>
-              <w:rPr>
-                <w:lang w:val="es-VE"/>
-              </w:rPr>
-            </w:pPr>
-            <w:r>
-              <w:rPr>
-                <w:lang w:val="es-VE"/>
-              </w:rPr>
-              <w:t>Contrato</w:t>
-            </w:r>
-          </w:p>
-          <w:p>
-            <w:pPr>
-              <w:cnfStyle w:val="000000000000"/>
-              <w:rPr>
-                <w:lang w:val="es-VE"/>
-              </w:rPr>
-            </w:pPr>
-          </w:p>
-        </w:tc>
-        <w:tc>
-          <w:tcPr>
-            <w:tcW w:w="1287" w:type="dxa"/>
-          </w:tcPr>
-          <w:p>
-            <w:pPr>
-              <w:cnfStyle w:val="000000000000"/>
-              <w:rPr>
-                <w:lang w:val="es-VE"/>
-              </w:rPr>
-            </w:pPr>
-            <w:r>
-              <w:rPr>
-                <w:lang w:val="es-VE"/>
-              </w:rPr>
-              <w:t>Incompleta</w:t>
-            </w:r>
-          </w:p>
-        </w:tc>
-        <w:tc>
-          <w:tcPr>
-            <w:tcW w:w="4352" w:type="dxa"/>
-          </w:tcPr>
-          <w:p>
-            <w:pPr>
-              <w:pStyle w:val="Prrafodelista"/>
-              <w:numPr>
-                <w:ilvl w:val="0"/>
-                <w:numId w:val="1"/>
-              </w:numPr>
-              <w:cnfStyle w:val="000000000000"/>
-              <w:rPr>
-                <w:lang w:val="es-VE"/>
-              </w:rPr>
-            </w:pPr>
-            <w:r>
-              <w:rPr>
-                <w:lang w:val="es-VE"/>
-              </w:rPr>
-              <w:t xml:space="preserve">No </w:t>
-            </w:r>
-            <w:proofErr w:type="spellStart"/>
-            <w:r>
-              <w:rPr>
-                <w:lang w:val="es-VE"/>
-              </w:rPr>
-              <w:t>se</w:t>
-            </w:r>
-            <w:proofErr w:type="spellEnd"/>
-            <w:r>
-              <w:rPr>
-                <w:lang w:val="es-VE"/>
-              </w:rPr>
-              <w:t xml:space="preserve"> </w:t>
-            </w:r>
-            <w:proofErr w:type="spellStart"/>
-            <w:r>
-              <w:rPr>
-                <w:lang w:val="es-VE"/>
-              </w:rPr>
-              <w:t>como</w:t>
-            </w:r>
-            <w:proofErr w:type="spellEnd"/>
-            <w:r>
-              <w:rPr>
-                <w:lang w:val="es-VE"/>
-              </w:rPr>
-              <w:t xml:space="preserve"> llamar un CLOB a un reporte de </w:t>
-            </w:r>
-            <w:proofErr w:type="spellStart"/>
-            <w:r>
-              <w:rPr>
-                <w:lang w:val="es-VE"/>
-              </w:rPr>
-              <w:t>j</w:t>
-            </w:r>
-            <w:r>
-              <w:rPr>
-                <w:lang w:val="es-VE"/>
-              </w:rPr>
-              <w:t>a</w:t>
-            </w:r>
-            <w:r>
-              <w:rPr>
-                <w:lang w:val="es-VE"/>
-              </w:rPr>
-              <w:t>sper</w:t>
-            </w:r>
-            <w:proofErr w:type="spellEnd"/>
-            <w:r>
-              <w:rPr>
-                <w:lang w:val="es-VE"/>
-              </w:rPr>
-              <w:t xml:space="preserve"> y que se muestre o por lo menos la dirección en la que se encuentre</w:t>
-            </w:r>
-          </w:p>
-        </w:tc>
-      </w:tr>
-      <w:tr>
-        <w:trPr>
-          <w:cnfStyle w:val="000000100000"/>
-        </w:trPr>
-        <w:tc>
-          <w:tcPr>
-            <w:cnfStyle w:val="001000000000"/>
-            <w:tcW w:w="440" w:type="dxa"/>
-          </w:tcPr>
-          <w:p>
-            <w:pPr>
-              <w:rPr>
-                <w:lang w:val="es-VE"/>
-              </w:rPr>
-            </w:pPr>
-            <w:r>
-              <w:rPr>
-                <w:lang w:val="es-VE"/>
-              </w:rPr>
-              <w:t>1</w:t>
-            </w:r>
-            <w:r>
-              <w:rPr>
-                <w:lang w:val="es-VE"/>
-              </w:rPr>
-              <w:t>1</w:t>
-            </w:r>
-          </w:p>
-        </w:tc>
-        <w:tc>
-          <w:tcPr>
-            <w:tcW w:w="2641" w:type="dxa"/>
-          </w:tcPr>
-          <w:p>
-            <w:pPr>
-              <w:cnfStyle w:val="000000100000"/>
-              <w:rPr>
-                <w:lang w:val="es-VE"/>
-              </w:rPr>
-            </w:pPr>
-            <w:r>
-              <w:rPr>
-                <w:lang w:val="es-VE"/>
-              </w:rPr>
-              <w:t xml:space="preserve">Catalogo </w:t>
-            </w:r>
-            <w:proofErr w:type="spellStart"/>
-            <w:r>
-              <w:rPr>
-                <w:lang w:val="es-VE"/>
-              </w:rPr>
-              <w:t>parametrizado</w:t>
-            </w:r>
-            <w:proofErr w:type="spellEnd"/>
-            <w:r>
-              <w:rPr>
-                <w:lang w:val="es-VE"/>
-              </w:rPr>
-              <w:t xml:space="preserve"> de las empresas productoras</w:t>
-            </w:r>
-          </w:p>
-          <w:p>
-            <w:pPr>
-              <w:cnfStyle w:val="000000100000"/>
-              <w:rPr>
-                <w:lang w:val="es-VE"/>
-              </w:rPr>
-            </w:pPr>
-          </w:p>
-        </w:tc>
-        <w:tc>
-          <w:tcPr>
-            <w:tcW w:w="1287" w:type="dxa"/>
-          </w:tcPr>
-          <w:p>
-            <w:pPr>
-              <w:cnfStyle w:val="000000100000"/>
-              <w:rPr>
-                <w:lang w:val="es-VE"/>
-              </w:rPr>
-            </w:pPr>
-            <w:r>
-              <w:rPr>
-                <w:lang w:val="es-VE"/>
-              </w:rPr>
-              <w:t>Incompleto</w:t>
+            <w:r>
+              <w:rPr>
+                <w:highlight w:val="yellow"/>
+                <w:lang w:val="es-VE"/>
+              </w:rPr>
+              <w:t>Listo</w:t>
             </w:r>
           </w:p>
         </w:tc>

</xml_diff>